<commit_message>
Finalizacion de los modulos para el admin
Finalizacion del modulo, crear ticket, con la finalizacion de muestra de ticket para el administrador.
</commit_message>
<xml_diff>
--- a/Documentos/Manual del terminal APP.docx
+++ b/Documentos/Manual del terminal APP.docx
@@ -200,15 +200,7 @@
           <w:highlight w:val="lightGray"/>
           <w:lang w:val="en-US" w:eastAsia="es-MX"/>
         </w:rPr>
-        <w:t>$connect = </w:t>
-      </w:r>
-      <w:proofErr w:type="spellStart"/>
-      <w:r>
-        <w:rPr>
-          <w:highlight w:val="lightGray"/>
-          <w:lang w:val="en-US" w:eastAsia="es-MX"/>
-        </w:rPr>
-        <w:t>mysqli_</w:t>
+        <w:t>$connect = mysqli_</w:t>
       </w:r>
       <w:proofErr w:type="gramStart"/>
       <w:r>
@@ -216,15 +208,7 @@
           <w:highlight w:val="lightGray"/>
           <w:lang w:val="en-US" w:eastAsia="es-MX"/>
         </w:rPr>
-        <w:t>connect</w:t>
-      </w:r>
-      <w:proofErr w:type="spellEnd"/>
-      <w:r>
-        <w:rPr>
-          <w:highlight w:val="lightGray"/>
-          <w:lang w:val="en-US" w:eastAsia="es-MX"/>
-        </w:rPr>
-        <w:t>(</w:t>
+        <w:t>connect(</w:t>
       </w:r>
       <w:proofErr w:type="gramEnd"/>
       <w:r>
@@ -232,23 +216,7 @@
           <w:highlight w:val="lightGray"/>
           <w:lang w:val="en-US" w:eastAsia="es-MX"/>
         </w:rPr>
-        <w:t>"localhost:3307", "root", "", "</w:t>
-      </w:r>
-      <w:proofErr w:type="spellStart"/>
-      <w:r>
-        <w:rPr>
-          <w:highlight w:val="lightGray"/>
-          <w:lang w:val="en-US" w:eastAsia="es-MX"/>
-        </w:rPr>
-        <w:t>terminalapp</w:t>
-      </w:r>
-      <w:proofErr w:type="spellEnd"/>
-      <w:r>
-        <w:rPr>
-          <w:highlight w:val="lightGray"/>
-          <w:lang w:val="en-US" w:eastAsia="es-MX"/>
-        </w:rPr>
-        <w:t>");</w:t>
+        <w:t>"localhost:3307", "root", "", "terminalapp");</w:t>
       </w:r>
     </w:p>
     <w:p>
@@ -826,7 +794,7 @@
           <w:sz w:val="21"/>
           <w:szCs w:val="21"/>
           <w:highlight w:val="lightGray"/>
-          <w:lang w:eastAsia="es-MX"/>
+          <w:lang w:val="en-US" w:eastAsia="es-MX"/>
         </w:rPr>
       </w:pPr>
       <w:r>
@@ -867,7 +835,7 @@
           <w:sz w:val="21"/>
           <w:szCs w:val="21"/>
           <w:highlight w:val="lightGray"/>
-          <w:lang w:eastAsia="es-MX"/>
+          <w:lang w:val="en-US" w:eastAsia="es-MX"/>
         </w:rPr>
         <w:t>$e-&gt;</w:t>
       </w:r>
@@ -879,7 +847,7 @@
           <w:sz w:val="21"/>
           <w:szCs w:val="21"/>
           <w:highlight w:val="lightGray"/>
-          <w:lang w:eastAsia="es-MX"/>
+          <w:lang w:val="en-US" w:eastAsia="es-MX"/>
         </w:rPr>
         <w:t>getMessage</w:t>
       </w:r>
@@ -890,7 +858,7 @@
           <w:sz w:val="21"/>
           <w:szCs w:val="21"/>
           <w:highlight w:val="lightGray"/>
-          <w:lang w:eastAsia="es-MX"/>
+          <w:lang w:val="en-US" w:eastAsia="es-MX"/>
         </w:rPr>
         <w:t>(</w:t>
       </w:r>
@@ -901,7 +869,7 @@
           <w:sz w:val="21"/>
           <w:szCs w:val="21"/>
           <w:highlight w:val="lightGray"/>
-          <w:lang w:eastAsia="es-MX"/>
+          <w:lang w:val="en-US" w:eastAsia="es-MX"/>
         </w:rPr>
         <w:t>));</w:t>
       </w:r>
@@ -1684,7 +1652,21 @@
         <w:rPr>
           <w:lang w:eastAsia="es-MX"/>
         </w:rPr>
-        <w:t>una ves encontrados se obtiene la id y el tipo de usuario para poder iniciar sesión ya sea en el rol administrador o rol usuario.</w:t>
+        <w:t xml:space="preserve">una </w:t>
+      </w:r>
+      <w:proofErr w:type="spellStart"/>
+      <w:r>
+        <w:rPr>
+          <w:lang w:eastAsia="es-MX"/>
+        </w:rPr>
+        <w:t>ves</w:t>
+      </w:r>
+      <w:proofErr w:type="spellEnd"/>
+      <w:r>
+        <w:rPr>
+          <w:lang w:eastAsia="es-MX"/>
+        </w:rPr>
+        <w:t xml:space="preserve"> encontrados se obtiene la id y el tipo de usuario para poder iniciar sesión ya sea en el rol administrador o rol usuario.</w:t>
       </w:r>
     </w:p>
     <w:p>
@@ -1826,17 +1808,7 @@
           <w:highlight w:val="lightGray"/>
           <w:lang w:val="en-US" w:eastAsia="es-MX"/>
         </w:rPr>
-        <w:t xml:space="preserve"> </w:t>
-      </w:r>
-      <w:r>
-        <w:rPr>
-          <w:rFonts w:ascii="Consolas" w:eastAsia="Times New Roman" w:hAnsi="Consolas" w:cs="Times New Roman"/>
-          <w:sz w:val="21"/>
-          <w:szCs w:val="21"/>
-          <w:highlight w:val="lightGray"/>
-          <w:lang w:val="en-US" w:eastAsia="es-MX"/>
-        </w:rPr>
-        <w:t>$records = $conn-&gt;</w:t>
+        <w:t xml:space="preserve"> $records = $conn-&gt;</w:t>
       </w:r>
       <w:proofErr w:type="gramStart"/>
       <w:r>
@@ -3089,31 +3061,31 @@
           <w:bCs/>
           <w:sz w:val="24"/>
           <w:szCs w:val="24"/>
-          <w:lang w:val="en-US" w:eastAsia="es-MX"/>
-        </w:rPr>
-      </w:pPr>
-      <w:proofErr w:type="spellStart"/>
+          <w:lang w:eastAsia="es-MX"/>
+        </w:rPr>
+      </w:pPr>
       <w:r>
         <w:rPr>
           <w:b/>
           <w:bCs/>
           <w:sz w:val="24"/>
           <w:szCs w:val="24"/>
-          <w:lang w:val="en-US" w:eastAsia="es-MX"/>
-        </w:rPr>
-        <w:t>Modelo</w:t>
-      </w:r>
-      <w:proofErr w:type="spellEnd"/>
+          <w:lang w:eastAsia="es-MX"/>
+        </w:rPr>
+        <w:t xml:space="preserve">Modelo de los </w:t>
+      </w:r>
+      <w:proofErr w:type="gramStart"/>
       <w:r>
         <w:rPr>
           <w:b/>
           <w:bCs/>
           <w:sz w:val="24"/>
           <w:szCs w:val="24"/>
-          <w:lang w:val="en-US" w:eastAsia="es-MX"/>
-        </w:rPr>
-        <w:t xml:space="preserve"> de los tickets</w:t>
-      </w:r>
+          <w:lang w:eastAsia="es-MX"/>
+        </w:rPr>
+        <w:t>tickets</w:t>
+      </w:r>
+      <w:proofErr w:type="gramEnd"/>
     </w:p>
     <w:p>
       <w:pPr>
@@ -3124,27 +3096,43 @@
           <w:bCs/>
           <w:sz w:val="24"/>
           <w:szCs w:val="24"/>
-          <w:lang w:val="en-US" w:eastAsia="es-MX"/>
-        </w:rPr>
-      </w:pPr>
-    </w:p>
-    <w:p>
-      <w:pPr>
-        <w:pStyle w:val="Sinespaciado"/>
-        <w:rPr>
-          <w:lang w:val="en-US" w:eastAsia="es-MX"/>
-        </w:rPr>
-      </w:pPr>
-      <w:r>
-        <w:rPr>
-          <w:highlight w:val="lightGray"/>
-          <w:lang w:val="en-US" w:eastAsia="es-MX"/>
-        </w:rPr>
-        <w:t>&lt;link rel="stylesheet" href="https://maxcdn.bootstrapcdn.com/bootstrap/3.3.6/css/bootstrap.min.css" /&gt;</w:t>
-      </w:r>
-      <w:r>
-        <w:rPr>
-          <w:lang w:val="en-US" w:eastAsia="es-MX"/>
+          <w:lang w:eastAsia="es-MX"/>
+        </w:rPr>
+      </w:pPr>
+    </w:p>
+    <w:p>
+      <w:pPr>
+        <w:pStyle w:val="Sinespaciado"/>
+        <w:rPr>
+          <w:lang w:eastAsia="es-MX"/>
+        </w:rPr>
+      </w:pPr>
+      <w:r>
+        <w:rPr>
+          <w:highlight w:val="lightGray"/>
+          <w:lang w:eastAsia="es-MX"/>
+        </w:rPr>
+        <w:t>&lt;</w:t>
+      </w:r>
+      <w:proofErr w:type="gramStart"/>
+      <w:r>
+        <w:rPr>
+          <w:highlight w:val="lightGray"/>
+          <w:lang w:eastAsia="es-MX"/>
+        </w:rPr>
+        <w:t>link</w:t>
+      </w:r>
+      <w:proofErr w:type="gramEnd"/>
+      <w:r>
+        <w:rPr>
+          <w:highlight w:val="lightGray"/>
+          <w:lang w:eastAsia="es-MX"/>
+        </w:rPr>
+        <w:t> rel="stylesheet" href="https://maxcdn.bootstrapcdn.com/bootstrap/3.3.6/css/bootstrap.min.css" /&gt;</w:t>
+      </w:r>
+      <w:r>
+        <w:rPr>
+          <w:lang w:eastAsia="es-MX"/>
         </w:rPr>
         <w:t> </w:t>
       </w:r>
@@ -3153,7 +3141,7 @@
       <w:pPr>
         <w:pStyle w:val="Sinespaciado"/>
         <w:rPr>
-          <w:lang w:val="en-US" w:eastAsia="es-MX"/>
+          <w:lang w:eastAsia="es-MX"/>
         </w:rPr>
       </w:pPr>
     </w:p>
@@ -3166,21 +3154,19 @@
           <w:bCs/>
           <w:sz w:val="24"/>
           <w:szCs w:val="24"/>
-          <w:lang w:val="en-US" w:eastAsia="es-MX"/>
-        </w:rPr>
-      </w:pPr>
-      <w:proofErr w:type="spellStart"/>
+          <w:lang w:eastAsia="es-MX"/>
+        </w:rPr>
+      </w:pPr>
       <w:r>
         <w:rPr>
           <w:b/>
           <w:bCs/>
           <w:sz w:val="24"/>
           <w:szCs w:val="24"/>
-          <w:lang w:val="en-US" w:eastAsia="es-MX"/>
+          <w:lang w:eastAsia="es-MX"/>
         </w:rPr>
         <w:t>Rutas</w:t>
       </w:r>
-      <w:proofErr w:type="spellEnd"/>
     </w:p>
     <w:p>
       <w:pPr>
@@ -6057,6 +6043,4066 @@
       <w:pPr>
         <w:tabs>
           <w:tab w:val="left" w:pos="5793"/>
+        </w:tabs>
+        <w:rPr>
+          <w:lang w:eastAsia="es-MX"/>
+        </w:rPr>
+      </w:pPr>
+    </w:p>
+    <w:p>
+      <w:pPr>
+        <w:rPr>
+          <w:lang w:eastAsia="es-MX"/>
+        </w:rPr>
+      </w:pPr>
+    </w:p>
+    <w:p>
+      <w:pPr>
+        <w:rPr>
+          <w:lang w:eastAsia="es-MX"/>
+        </w:rPr>
+      </w:pPr>
+    </w:p>
+    <w:p>
+      <w:pPr>
+        <w:rPr>
+          <w:lang w:eastAsia="es-MX"/>
+        </w:rPr>
+      </w:pPr>
+    </w:p>
+    <w:p>
+      <w:pPr>
+        <w:rPr>
+          <w:lang w:eastAsia="es-MX"/>
+        </w:rPr>
+      </w:pPr>
+    </w:p>
+    <w:p>
+      <w:pPr>
+        <w:rPr>
+          <w:lang w:eastAsia="es-MX"/>
+        </w:rPr>
+      </w:pPr>
+    </w:p>
+    <w:p>
+      <w:pPr>
+        <w:jc w:val="center"/>
+        <w:rPr>
+          <w:b/>
+          <w:bCs/>
+          <w:sz w:val="28"/>
+          <w:szCs w:val="28"/>
+          <w:lang w:eastAsia="es-MX"/>
+        </w:rPr>
+      </w:pPr>
+      <w:r>
+        <w:rPr>
+          <w:b/>
+          <w:bCs/>
+          <w:sz w:val="28"/>
+          <w:szCs w:val="28"/>
+          <w:lang w:eastAsia="es-MX"/>
+        </w:rPr>
+        <w:t xml:space="preserve">Código para poder ingresar el nevo </w:t>
+      </w:r>
+      <w:proofErr w:type="gramStart"/>
+      <w:r>
+        <w:rPr>
+          <w:b/>
+          <w:bCs/>
+          <w:sz w:val="28"/>
+          <w:szCs w:val="28"/>
+          <w:lang w:eastAsia="es-MX"/>
+        </w:rPr>
+        <w:t>ticket</w:t>
+      </w:r>
+      <w:proofErr w:type="gramEnd"/>
+      <w:r>
+        <w:rPr>
+          <w:b/>
+          <w:bCs/>
+          <w:sz w:val="28"/>
+          <w:szCs w:val="28"/>
+          <w:lang w:eastAsia="es-MX"/>
+        </w:rPr>
+        <w:t xml:space="preserve"> a la base de datos</w:t>
+      </w:r>
+    </w:p>
+    <w:p>
+      <w:pPr>
+        <w:rPr>
+          <w:b/>
+          <w:bCs/>
+          <w:lang w:eastAsia="es-MX"/>
+        </w:rPr>
+      </w:pPr>
+      <w:r>
+        <w:rPr>
+          <w:b/>
+          <w:bCs/>
+          <w:lang w:eastAsia="es-MX"/>
+        </w:rPr>
+        <w:t>Destino: Modelo/</w:t>
+      </w:r>
+      <w:proofErr w:type="spellStart"/>
+      <w:r>
+        <w:rPr>
+          <w:b/>
+          <w:bCs/>
+          <w:lang w:eastAsia="es-MX"/>
+        </w:rPr>
+        <w:t>conexión.php</w:t>
+      </w:r>
+      <w:proofErr w:type="spellEnd"/>
+    </w:p>
+    <w:p>
+      <w:pPr>
+        <w:pStyle w:val="Sinespaciado"/>
+        <w:rPr>
+          <w:lang w:eastAsia="es-MX"/>
+        </w:rPr>
+      </w:pPr>
+      <w:r>
+        <w:rPr>
+          <w:lang w:eastAsia="es-MX"/>
+        </w:rPr>
+        <w:tab/>
+      </w:r>
+    </w:p>
+    <w:p>
+      <w:pPr>
+        <w:pStyle w:val="Sinespaciado"/>
+        <w:rPr>
+          <w:rFonts w:ascii="Consolas" w:eastAsia="Times New Roman" w:hAnsi="Consolas" w:cs="Times New Roman"/>
+          <w:sz w:val="21"/>
+          <w:szCs w:val="21"/>
+          <w:lang w:val="en-US" w:eastAsia="es-MX"/>
+        </w:rPr>
+      </w:pPr>
+      <w:r>
+        <w:rPr>
+          <w:rFonts w:ascii="Consolas" w:eastAsia="Times New Roman" w:hAnsi="Consolas" w:cs="Times New Roman"/>
+          <w:sz w:val="21"/>
+          <w:szCs w:val="21"/>
+          <w:lang w:val="en-US" w:eastAsia="es-MX"/>
+        </w:rPr>
+        <w:t>public function </w:t>
+      </w:r>
+      <w:proofErr w:type="spellStart"/>
+      <w:r>
+        <w:rPr>
+          <w:rFonts w:ascii="Consolas" w:eastAsia="Times New Roman" w:hAnsi="Consolas" w:cs="Times New Roman"/>
+          <w:sz w:val="21"/>
+          <w:szCs w:val="21"/>
+          <w:lang w:val="en-US" w:eastAsia="es-MX"/>
+        </w:rPr>
+        <w:t>insertar_ticket</w:t>
+      </w:r>
+      <w:proofErr w:type="spellEnd"/>
+      <w:r>
+        <w:rPr>
+          <w:rFonts w:ascii="Consolas" w:eastAsia="Times New Roman" w:hAnsi="Consolas" w:cs="Times New Roman"/>
+          <w:sz w:val="21"/>
+          <w:szCs w:val="21"/>
+          <w:lang w:val="en-US" w:eastAsia="es-MX"/>
+        </w:rPr>
+        <w:t>($</w:t>
+      </w:r>
+      <w:proofErr w:type="spellStart"/>
+      <w:proofErr w:type="gramStart"/>
+      <w:r>
+        <w:rPr>
+          <w:rFonts w:ascii="Consolas" w:eastAsia="Times New Roman" w:hAnsi="Consolas" w:cs="Times New Roman"/>
+          <w:sz w:val="21"/>
+          <w:szCs w:val="21"/>
+          <w:lang w:val="en-US" w:eastAsia="es-MX"/>
+        </w:rPr>
+        <w:t>tabla</w:t>
+      </w:r>
+      <w:proofErr w:type="spellEnd"/>
+      <w:r>
+        <w:rPr>
+          <w:rFonts w:ascii="Consolas" w:eastAsia="Times New Roman" w:hAnsi="Consolas" w:cs="Times New Roman"/>
+          <w:sz w:val="21"/>
+          <w:szCs w:val="21"/>
+          <w:lang w:val="en-US" w:eastAsia="es-MX"/>
+        </w:rPr>
+        <w:t>,$</w:t>
+      </w:r>
+      <w:proofErr w:type="spellStart"/>
+      <w:proofErr w:type="gramEnd"/>
+      <w:r>
+        <w:rPr>
+          <w:rFonts w:ascii="Consolas" w:eastAsia="Times New Roman" w:hAnsi="Consolas" w:cs="Times New Roman"/>
+          <w:sz w:val="21"/>
+          <w:szCs w:val="21"/>
+          <w:lang w:val="en-US" w:eastAsia="es-MX"/>
+        </w:rPr>
+        <w:t>datos</w:t>
+      </w:r>
+      <w:proofErr w:type="spellEnd"/>
+      <w:r>
+        <w:rPr>
+          <w:rFonts w:ascii="Consolas" w:eastAsia="Times New Roman" w:hAnsi="Consolas" w:cs="Times New Roman"/>
+          <w:sz w:val="21"/>
+          <w:szCs w:val="21"/>
+          <w:lang w:val="en-US" w:eastAsia="es-MX"/>
+        </w:rPr>
+        <w:t>)</w:t>
+      </w:r>
+    </w:p>
+    <w:p>
+      <w:pPr>
+        <w:pStyle w:val="Sinespaciado"/>
+        <w:rPr>
+          <w:rFonts w:ascii="Consolas" w:eastAsia="Times New Roman" w:hAnsi="Consolas" w:cs="Times New Roman"/>
+          <w:sz w:val="21"/>
+          <w:szCs w:val="21"/>
+          <w:lang w:val="en-US" w:eastAsia="es-MX"/>
+        </w:rPr>
+      </w:pPr>
+      <w:r>
+        <w:rPr>
+          <w:rFonts w:ascii="Consolas" w:eastAsia="Times New Roman" w:hAnsi="Consolas" w:cs="Times New Roman"/>
+          <w:sz w:val="21"/>
+          <w:szCs w:val="21"/>
+          <w:lang w:val="en-US" w:eastAsia="es-MX"/>
+        </w:rPr>
+        <w:t>    {   </w:t>
+      </w:r>
+    </w:p>
+    <w:p>
+      <w:pPr>
+        <w:pStyle w:val="Sinespaciado"/>
+        <w:rPr>
+          <w:rFonts w:ascii="Consolas" w:eastAsia="Times New Roman" w:hAnsi="Consolas" w:cs="Times New Roman"/>
+          <w:sz w:val="21"/>
+          <w:szCs w:val="21"/>
+          <w:lang w:val="en-US" w:eastAsia="es-MX"/>
+        </w:rPr>
+      </w:pPr>
+      <w:r>
+        <w:rPr>
+          <w:rFonts w:ascii="Consolas" w:eastAsia="Times New Roman" w:hAnsi="Consolas" w:cs="Times New Roman"/>
+          <w:sz w:val="21"/>
+          <w:szCs w:val="21"/>
+          <w:lang w:val="en-US" w:eastAsia="es-MX"/>
+        </w:rPr>
+        <w:t>        try {</w:t>
+      </w:r>
+    </w:p>
+    <w:p>
+      <w:pPr>
+        <w:pStyle w:val="Sinespaciado"/>
+        <w:rPr>
+          <w:rFonts w:ascii="Consolas" w:eastAsia="Times New Roman" w:hAnsi="Consolas" w:cs="Times New Roman"/>
+          <w:sz w:val="21"/>
+          <w:szCs w:val="21"/>
+          <w:lang w:val="en-US" w:eastAsia="es-MX"/>
+        </w:rPr>
+      </w:pPr>
+      <w:r>
+        <w:rPr>
+          <w:rFonts w:ascii="Consolas" w:eastAsia="Times New Roman" w:hAnsi="Consolas" w:cs="Times New Roman"/>
+          <w:sz w:val="21"/>
+          <w:szCs w:val="21"/>
+          <w:lang w:val="en-US" w:eastAsia="es-MX"/>
+        </w:rPr>
+        <w:t>            $this-&gt;</w:t>
+      </w:r>
+      <w:proofErr w:type="spellStart"/>
+      <w:proofErr w:type="gramStart"/>
+      <w:r>
+        <w:rPr>
+          <w:rFonts w:ascii="Consolas" w:eastAsia="Times New Roman" w:hAnsi="Consolas" w:cs="Times New Roman"/>
+          <w:sz w:val="21"/>
+          <w:szCs w:val="21"/>
+          <w:lang w:val="en-US" w:eastAsia="es-MX"/>
+        </w:rPr>
+        <w:t>conectar</w:t>
+      </w:r>
+      <w:proofErr w:type="spellEnd"/>
+      <w:r>
+        <w:rPr>
+          <w:rFonts w:ascii="Consolas" w:eastAsia="Times New Roman" w:hAnsi="Consolas" w:cs="Times New Roman"/>
+          <w:sz w:val="21"/>
+          <w:szCs w:val="21"/>
+          <w:lang w:val="en-US" w:eastAsia="es-MX"/>
+        </w:rPr>
+        <w:t>(</w:t>
+      </w:r>
+      <w:proofErr w:type="gramEnd"/>
+      <w:r>
+        <w:rPr>
+          <w:rFonts w:ascii="Consolas" w:eastAsia="Times New Roman" w:hAnsi="Consolas" w:cs="Times New Roman"/>
+          <w:sz w:val="21"/>
+          <w:szCs w:val="21"/>
+          <w:lang w:val="en-US" w:eastAsia="es-MX"/>
+        </w:rPr>
+        <w:t>);</w:t>
+      </w:r>
+    </w:p>
+    <w:p>
+      <w:pPr>
+        <w:pStyle w:val="Sinespaciado"/>
+        <w:rPr>
+          <w:rFonts w:ascii="Consolas" w:eastAsia="Times New Roman" w:hAnsi="Consolas" w:cs="Times New Roman"/>
+          <w:sz w:val="21"/>
+          <w:szCs w:val="21"/>
+          <w:lang w:val="en-US" w:eastAsia="es-MX"/>
+        </w:rPr>
+      </w:pPr>
+      <w:r>
+        <w:rPr>
+          <w:rFonts w:ascii="Consolas" w:eastAsia="Times New Roman" w:hAnsi="Consolas" w:cs="Times New Roman"/>
+          <w:sz w:val="21"/>
+          <w:szCs w:val="21"/>
+          <w:lang w:val="en-US" w:eastAsia="es-MX"/>
+        </w:rPr>
+        <w:t>            $</w:t>
+      </w:r>
+      <w:proofErr w:type="spellStart"/>
+      <w:r>
+        <w:rPr>
+          <w:rFonts w:ascii="Consolas" w:eastAsia="Times New Roman" w:hAnsi="Consolas" w:cs="Times New Roman"/>
+          <w:sz w:val="21"/>
+          <w:szCs w:val="21"/>
+          <w:lang w:val="en-US" w:eastAsia="es-MX"/>
+        </w:rPr>
+        <w:t>sql</w:t>
+      </w:r>
+      <w:proofErr w:type="spellEnd"/>
+      <w:r>
+        <w:rPr>
+          <w:rFonts w:ascii="Consolas" w:eastAsia="Times New Roman" w:hAnsi="Consolas" w:cs="Times New Roman"/>
+          <w:sz w:val="21"/>
+          <w:szCs w:val="21"/>
+          <w:lang w:val="en-US" w:eastAsia="es-MX"/>
+        </w:rPr>
+        <w:t> = "INSERT INTO $</w:t>
+      </w:r>
+      <w:proofErr w:type="spellStart"/>
+      <w:proofErr w:type="gramStart"/>
+      <w:r>
+        <w:rPr>
+          <w:rFonts w:ascii="Consolas" w:eastAsia="Times New Roman" w:hAnsi="Consolas" w:cs="Times New Roman"/>
+          <w:sz w:val="21"/>
+          <w:szCs w:val="21"/>
+          <w:lang w:val="en-US" w:eastAsia="es-MX"/>
+        </w:rPr>
+        <w:t>tabla</w:t>
+      </w:r>
+      <w:proofErr w:type="spellEnd"/>
+      <w:r>
+        <w:rPr>
+          <w:rFonts w:ascii="Consolas" w:eastAsia="Times New Roman" w:hAnsi="Consolas" w:cs="Times New Roman"/>
+          <w:sz w:val="21"/>
+          <w:szCs w:val="21"/>
+          <w:lang w:val="en-US" w:eastAsia="es-MX"/>
+        </w:rPr>
+        <w:t>(</w:t>
+      </w:r>
+      <w:proofErr w:type="gramEnd"/>
+      <w:r>
+        <w:rPr>
+          <w:rFonts w:ascii="Consolas" w:eastAsia="Times New Roman" w:hAnsi="Consolas" w:cs="Times New Roman"/>
+          <w:sz w:val="21"/>
+          <w:szCs w:val="21"/>
+          <w:lang w:val="en-US" w:eastAsia="es-MX"/>
+        </w:rPr>
+        <w:t>";</w:t>
+      </w:r>
+    </w:p>
+    <w:p>
+      <w:pPr>
+        <w:pStyle w:val="Sinespaciado"/>
+        <w:rPr>
+          <w:rFonts w:ascii="Consolas" w:eastAsia="Times New Roman" w:hAnsi="Consolas" w:cs="Times New Roman"/>
+          <w:sz w:val="21"/>
+          <w:szCs w:val="21"/>
+          <w:lang w:eastAsia="es-MX"/>
+        </w:rPr>
+      </w:pPr>
+      <w:r>
+        <w:rPr>
+          <w:rFonts w:ascii="Consolas" w:eastAsia="Times New Roman" w:hAnsi="Consolas" w:cs="Times New Roman"/>
+          <w:sz w:val="21"/>
+          <w:szCs w:val="21"/>
+          <w:lang w:val="en-US" w:eastAsia="es-MX"/>
+        </w:rPr>
+        <w:t>            </w:t>
+      </w:r>
+      <w:proofErr w:type="spellStart"/>
+      <w:proofErr w:type="gramStart"/>
+      <w:r>
+        <w:rPr>
+          <w:rFonts w:ascii="Consolas" w:eastAsia="Times New Roman" w:hAnsi="Consolas" w:cs="Times New Roman"/>
+          <w:sz w:val="21"/>
+          <w:szCs w:val="21"/>
+          <w:lang w:eastAsia="es-MX"/>
+        </w:rPr>
+        <w:t>foreach</w:t>
+      </w:r>
+      <w:proofErr w:type="spellEnd"/>
+      <w:r>
+        <w:rPr>
+          <w:rFonts w:ascii="Consolas" w:eastAsia="Times New Roman" w:hAnsi="Consolas" w:cs="Times New Roman"/>
+          <w:sz w:val="21"/>
+          <w:szCs w:val="21"/>
+          <w:lang w:eastAsia="es-MX"/>
+        </w:rPr>
+        <w:t>(</w:t>
+      </w:r>
+      <w:proofErr w:type="gramEnd"/>
+      <w:r>
+        <w:rPr>
+          <w:rFonts w:ascii="Consolas" w:eastAsia="Times New Roman" w:hAnsi="Consolas" w:cs="Times New Roman"/>
+          <w:sz w:val="21"/>
+          <w:szCs w:val="21"/>
+          <w:lang w:eastAsia="es-MX"/>
+        </w:rPr>
+        <w:t>$datos as $clave=&gt;$valor)</w:t>
+      </w:r>
+    </w:p>
+    <w:p>
+      <w:pPr>
+        <w:pStyle w:val="Sinespaciado"/>
+        <w:rPr>
+          <w:rFonts w:ascii="Consolas" w:eastAsia="Times New Roman" w:hAnsi="Consolas" w:cs="Times New Roman"/>
+          <w:sz w:val="21"/>
+          <w:szCs w:val="21"/>
+          <w:lang w:eastAsia="es-MX"/>
+        </w:rPr>
+      </w:pPr>
+      <w:r>
+        <w:rPr>
+          <w:rFonts w:ascii="Consolas" w:eastAsia="Times New Roman" w:hAnsi="Consolas" w:cs="Times New Roman"/>
+          <w:sz w:val="21"/>
+          <w:szCs w:val="21"/>
+          <w:lang w:eastAsia="es-MX"/>
+        </w:rPr>
+        <w:t>            {</w:t>
+      </w:r>
+    </w:p>
+    <w:p>
+      <w:pPr>
+        <w:pStyle w:val="Sinespaciado"/>
+        <w:rPr>
+          <w:rFonts w:ascii="Consolas" w:eastAsia="Times New Roman" w:hAnsi="Consolas" w:cs="Times New Roman"/>
+          <w:sz w:val="21"/>
+          <w:szCs w:val="21"/>
+          <w:lang w:eastAsia="es-MX"/>
+        </w:rPr>
+      </w:pPr>
+      <w:r>
+        <w:rPr>
+          <w:rFonts w:ascii="Consolas" w:eastAsia="Times New Roman" w:hAnsi="Consolas" w:cs="Times New Roman"/>
+          <w:sz w:val="21"/>
+          <w:szCs w:val="21"/>
+          <w:lang w:eastAsia="es-MX"/>
+        </w:rPr>
+        <w:t>                $</w:t>
+      </w:r>
+      <w:proofErr w:type="spellStart"/>
+      <w:proofErr w:type="gramStart"/>
+      <w:r>
+        <w:rPr>
+          <w:rFonts w:ascii="Consolas" w:eastAsia="Times New Roman" w:hAnsi="Consolas" w:cs="Times New Roman"/>
+          <w:sz w:val="21"/>
+          <w:szCs w:val="21"/>
+          <w:lang w:eastAsia="es-MX"/>
+        </w:rPr>
+        <w:t>sql</w:t>
+      </w:r>
+      <w:proofErr w:type="spellEnd"/>
+      <w:r>
+        <w:rPr>
+          <w:rFonts w:ascii="Consolas" w:eastAsia="Times New Roman" w:hAnsi="Consolas" w:cs="Times New Roman"/>
+          <w:sz w:val="21"/>
+          <w:szCs w:val="21"/>
+          <w:lang w:eastAsia="es-MX"/>
+        </w:rPr>
+        <w:t> .</w:t>
+      </w:r>
+      <w:proofErr w:type="gramEnd"/>
+      <w:r>
+        <w:rPr>
+          <w:rFonts w:ascii="Consolas" w:eastAsia="Times New Roman" w:hAnsi="Consolas" w:cs="Times New Roman"/>
+          <w:sz w:val="21"/>
+          <w:szCs w:val="21"/>
+          <w:lang w:eastAsia="es-MX"/>
+        </w:rPr>
+        <w:t>=$clave.",";</w:t>
+      </w:r>
+    </w:p>
+    <w:p>
+      <w:pPr>
+        <w:pStyle w:val="Sinespaciado"/>
+        <w:rPr>
+          <w:rFonts w:ascii="Consolas" w:eastAsia="Times New Roman" w:hAnsi="Consolas" w:cs="Times New Roman"/>
+          <w:sz w:val="21"/>
+          <w:szCs w:val="21"/>
+          <w:lang w:eastAsia="es-MX"/>
+        </w:rPr>
+      </w:pPr>
+      <w:r>
+        <w:rPr>
+          <w:rFonts w:ascii="Consolas" w:eastAsia="Times New Roman" w:hAnsi="Consolas" w:cs="Times New Roman"/>
+          <w:sz w:val="21"/>
+          <w:szCs w:val="21"/>
+          <w:lang w:eastAsia="es-MX"/>
+        </w:rPr>
+        <w:t>            }</w:t>
+      </w:r>
+    </w:p>
+    <w:p>
+      <w:pPr>
+        <w:pStyle w:val="Sinespaciado"/>
+        <w:rPr>
+          <w:rFonts w:ascii="Consolas" w:eastAsia="Times New Roman" w:hAnsi="Consolas" w:cs="Times New Roman"/>
+          <w:sz w:val="21"/>
+          <w:szCs w:val="21"/>
+          <w:lang w:eastAsia="es-MX"/>
+        </w:rPr>
+      </w:pPr>
+      <w:r>
+        <w:rPr>
+          <w:rFonts w:ascii="Consolas" w:eastAsia="Times New Roman" w:hAnsi="Consolas" w:cs="Times New Roman"/>
+          <w:sz w:val="21"/>
+          <w:szCs w:val="21"/>
+          <w:lang w:eastAsia="es-MX"/>
+        </w:rPr>
+        <w:t>            $sql = substr ($sql, 0, strlen($sql) - 1).") </w:t>
+      </w:r>
+      <w:proofErr w:type="gramStart"/>
+      <w:r>
+        <w:rPr>
+          <w:rFonts w:ascii="Consolas" w:eastAsia="Times New Roman" w:hAnsi="Consolas" w:cs="Times New Roman"/>
+          <w:sz w:val="21"/>
+          <w:szCs w:val="21"/>
+          <w:lang w:eastAsia="es-MX"/>
+        </w:rPr>
+        <w:t>VALUES(</w:t>
+      </w:r>
+      <w:proofErr w:type="gramEnd"/>
+      <w:r>
+        <w:rPr>
+          <w:rFonts w:ascii="Consolas" w:eastAsia="Times New Roman" w:hAnsi="Consolas" w:cs="Times New Roman"/>
+          <w:sz w:val="21"/>
+          <w:szCs w:val="21"/>
+          <w:lang w:eastAsia="es-MX"/>
+        </w:rPr>
+        <w:t>";</w:t>
+      </w:r>
+    </w:p>
+    <w:p>
+      <w:pPr>
+        <w:pStyle w:val="Sinespaciado"/>
+        <w:rPr>
+          <w:rFonts w:ascii="Consolas" w:eastAsia="Times New Roman" w:hAnsi="Consolas" w:cs="Times New Roman"/>
+          <w:sz w:val="21"/>
+          <w:szCs w:val="21"/>
+          <w:lang w:eastAsia="es-MX"/>
+        </w:rPr>
+      </w:pPr>
+      <w:r>
+        <w:rPr>
+          <w:rFonts w:ascii="Consolas" w:eastAsia="Times New Roman" w:hAnsi="Consolas" w:cs="Times New Roman"/>
+          <w:sz w:val="21"/>
+          <w:szCs w:val="21"/>
+          <w:lang w:eastAsia="es-MX"/>
+        </w:rPr>
+        <w:t>            </w:t>
+      </w:r>
+      <w:proofErr w:type="spellStart"/>
+      <w:proofErr w:type="gramStart"/>
+      <w:r>
+        <w:rPr>
+          <w:rFonts w:ascii="Consolas" w:eastAsia="Times New Roman" w:hAnsi="Consolas" w:cs="Times New Roman"/>
+          <w:sz w:val="21"/>
+          <w:szCs w:val="21"/>
+          <w:lang w:eastAsia="es-MX"/>
+        </w:rPr>
+        <w:t>foreach</w:t>
+      </w:r>
+      <w:proofErr w:type="spellEnd"/>
+      <w:r>
+        <w:rPr>
+          <w:rFonts w:ascii="Consolas" w:eastAsia="Times New Roman" w:hAnsi="Consolas" w:cs="Times New Roman"/>
+          <w:sz w:val="21"/>
+          <w:szCs w:val="21"/>
+          <w:lang w:eastAsia="es-MX"/>
+        </w:rPr>
+        <w:t>(</w:t>
+      </w:r>
+      <w:proofErr w:type="gramEnd"/>
+      <w:r>
+        <w:rPr>
+          <w:rFonts w:ascii="Consolas" w:eastAsia="Times New Roman" w:hAnsi="Consolas" w:cs="Times New Roman"/>
+          <w:sz w:val="21"/>
+          <w:szCs w:val="21"/>
+          <w:lang w:eastAsia="es-MX"/>
+        </w:rPr>
+        <w:t>$datos as $clave=&gt;$valor)</w:t>
+      </w:r>
+    </w:p>
+    <w:p>
+      <w:pPr>
+        <w:pStyle w:val="Sinespaciado"/>
+        <w:rPr>
+          <w:rFonts w:ascii="Consolas" w:eastAsia="Times New Roman" w:hAnsi="Consolas" w:cs="Times New Roman"/>
+          <w:sz w:val="21"/>
+          <w:szCs w:val="21"/>
+          <w:lang w:eastAsia="es-MX"/>
+        </w:rPr>
+      </w:pPr>
+      <w:r>
+        <w:rPr>
+          <w:rFonts w:ascii="Consolas" w:eastAsia="Times New Roman" w:hAnsi="Consolas" w:cs="Times New Roman"/>
+          <w:sz w:val="21"/>
+          <w:szCs w:val="21"/>
+          <w:lang w:eastAsia="es-MX"/>
+        </w:rPr>
+        <w:t>            {</w:t>
+      </w:r>
+    </w:p>
+    <w:p>
+      <w:pPr>
+        <w:pStyle w:val="Sinespaciado"/>
+        <w:rPr>
+          <w:rFonts w:ascii="Consolas" w:eastAsia="Times New Roman" w:hAnsi="Consolas" w:cs="Times New Roman"/>
+          <w:sz w:val="21"/>
+          <w:szCs w:val="21"/>
+          <w:lang w:eastAsia="es-MX"/>
+        </w:rPr>
+      </w:pPr>
+      <w:r>
+        <w:rPr>
+          <w:rFonts w:ascii="Consolas" w:eastAsia="Times New Roman" w:hAnsi="Consolas" w:cs="Times New Roman"/>
+          <w:sz w:val="21"/>
+          <w:szCs w:val="21"/>
+          <w:lang w:eastAsia="es-MX"/>
+        </w:rPr>
+        <w:t>                $</w:t>
+      </w:r>
+      <w:proofErr w:type="spellStart"/>
+      <w:proofErr w:type="gramStart"/>
+      <w:r>
+        <w:rPr>
+          <w:rFonts w:ascii="Consolas" w:eastAsia="Times New Roman" w:hAnsi="Consolas" w:cs="Times New Roman"/>
+          <w:sz w:val="21"/>
+          <w:szCs w:val="21"/>
+          <w:lang w:eastAsia="es-MX"/>
+        </w:rPr>
+        <w:t>sql</w:t>
+      </w:r>
+      <w:proofErr w:type="spellEnd"/>
+      <w:r>
+        <w:rPr>
+          <w:rFonts w:ascii="Consolas" w:eastAsia="Times New Roman" w:hAnsi="Consolas" w:cs="Times New Roman"/>
+          <w:sz w:val="21"/>
+          <w:szCs w:val="21"/>
+          <w:lang w:eastAsia="es-MX"/>
+        </w:rPr>
+        <w:t> .</w:t>
+      </w:r>
+      <w:proofErr w:type="gramEnd"/>
+      <w:r>
+        <w:rPr>
+          <w:rFonts w:ascii="Consolas" w:eastAsia="Times New Roman" w:hAnsi="Consolas" w:cs="Times New Roman"/>
+          <w:sz w:val="21"/>
+          <w:szCs w:val="21"/>
+          <w:lang w:eastAsia="es-MX"/>
+        </w:rPr>
+        <w:t>=":".$clave.",";</w:t>
+      </w:r>
+    </w:p>
+    <w:p>
+      <w:pPr>
+        <w:pStyle w:val="Sinespaciado"/>
+        <w:rPr>
+          <w:rFonts w:ascii="Consolas" w:eastAsia="Times New Roman" w:hAnsi="Consolas" w:cs="Times New Roman"/>
+          <w:sz w:val="21"/>
+          <w:szCs w:val="21"/>
+          <w:lang w:val="en-US" w:eastAsia="es-MX"/>
+        </w:rPr>
+      </w:pPr>
+      <w:r>
+        <w:rPr>
+          <w:rFonts w:ascii="Consolas" w:eastAsia="Times New Roman" w:hAnsi="Consolas" w:cs="Times New Roman"/>
+          <w:sz w:val="21"/>
+          <w:szCs w:val="21"/>
+          <w:lang w:eastAsia="es-MX"/>
+        </w:rPr>
+        <w:t>            </w:t>
+      </w:r>
+      <w:r>
+        <w:rPr>
+          <w:rFonts w:ascii="Consolas" w:eastAsia="Times New Roman" w:hAnsi="Consolas" w:cs="Times New Roman"/>
+          <w:sz w:val="21"/>
+          <w:szCs w:val="21"/>
+          <w:lang w:val="en-US" w:eastAsia="es-MX"/>
+        </w:rPr>
+        <w:t>}</w:t>
+      </w:r>
+    </w:p>
+    <w:p>
+      <w:pPr>
+        <w:pStyle w:val="Sinespaciado"/>
+        <w:rPr>
+          <w:rFonts w:ascii="Consolas" w:eastAsia="Times New Roman" w:hAnsi="Consolas" w:cs="Times New Roman"/>
+          <w:sz w:val="21"/>
+          <w:szCs w:val="21"/>
+          <w:lang w:val="en-US" w:eastAsia="es-MX"/>
+        </w:rPr>
+      </w:pPr>
+      <w:r>
+        <w:rPr>
+          <w:rFonts w:ascii="Consolas" w:eastAsia="Times New Roman" w:hAnsi="Consolas" w:cs="Times New Roman"/>
+          <w:sz w:val="21"/>
+          <w:szCs w:val="21"/>
+          <w:lang w:val="en-US" w:eastAsia="es-MX"/>
+        </w:rPr>
+        <w:t>            $</w:t>
+      </w:r>
+      <w:proofErr w:type="spellStart"/>
+      <w:r>
+        <w:rPr>
+          <w:rFonts w:ascii="Consolas" w:eastAsia="Times New Roman" w:hAnsi="Consolas" w:cs="Times New Roman"/>
+          <w:sz w:val="21"/>
+          <w:szCs w:val="21"/>
+          <w:lang w:val="en-US" w:eastAsia="es-MX"/>
+        </w:rPr>
+        <w:t>sql</w:t>
+      </w:r>
+      <w:proofErr w:type="spellEnd"/>
+      <w:r>
+        <w:rPr>
+          <w:rFonts w:ascii="Consolas" w:eastAsia="Times New Roman" w:hAnsi="Consolas" w:cs="Times New Roman"/>
+          <w:sz w:val="21"/>
+          <w:szCs w:val="21"/>
+          <w:lang w:val="en-US" w:eastAsia="es-MX"/>
+        </w:rPr>
+        <w:t> = </w:t>
+      </w:r>
+      <w:proofErr w:type="spellStart"/>
+      <w:r>
+        <w:rPr>
+          <w:rFonts w:ascii="Consolas" w:eastAsia="Times New Roman" w:hAnsi="Consolas" w:cs="Times New Roman"/>
+          <w:sz w:val="21"/>
+          <w:szCs w:val="21"/>
+          <w:lang w:val="en-US" w:eastAsia="es-MX"/>
+        </w:rPr>
+        <w:t>substr</w:t>
+      </w:r>
+      <w:proofErr w:type="spellEnd"/>
+      <w:r>
+        <w:rPr>
+          <w:rFonts w:ascii="Consolas" w:eastAsia="Times New Roman" w:hAnsi="Consolas" w:cs="Times New Roman"/>
+          <w:sz w:val="21"/>
+          <w:szCs w:val="21"/>
+          <w:lang w:val="en-US" w:eastAsia="es-MX"/>
+        </w:rPr>
+        <w:t> ($</w:t>
+      </w:r>
+      <w:proofErr w:type="spellStart"/>
+      <w:r>
+        <w:rPr>
+          <w:rFonts w:ascii="Consolas" w:eastAsia="Times New Roman" w:hAnsi="Consolas" w:cs="Times New Roman"/>
+          <w:sz w:val="21"/>
+          <w:szCs w:val="21"/>
+          <w:lang w:val="en-US" w:eastAsia="es-MX"/>
+        </w:rPr>
+        <w:t>sql</w:t>
+      </w:r>
+      <w:proofErr w:type="spellEnd"/>
+      <w:r>
+        <w:rPr>
+          <w:rFonts w:ascii="Consolas" w:eastAsia="Times New Roman" w:hAnsi="Consolas" w:cs="Times New Roman"/>
+          <w:sz w:val="21"/>
+          <w:szCs w:val="21"/>
+          <w:lang w:val="en-US" w:eastAsia="es-MX"/>
+        </w:rPr>
+        <w:t>, 0, </w:t>
+      </w:r>
+      <w:proofErr w:type="spellStart"/>
+      <w:r>
+        <w:rPr>
+          <w:rFonts w:ascii="Consolas" w:eastAsia="Times New Roman" w:hAnsi="Consolas" w:cs="Times New Roman"/>
+          <w:sz w:val="21"/>
+          <w:szCs w:val="21"/>
+          <w:lang w:val="en-US" w:eastAsia="es-MX"/>
+        </w:rPr>
+        <w:t>strlen</w:t>
+      </w:r>
+      <w:proofErr w:type="spellEnd"/>
+      <w:r>
+        <w:rPr>
+          <w:rFonts w:ascii="Consolas" w:eastAsia="Times New Roman" w:hAnsi="Consolas" w:cs="Times New Roman"/>
+          <w:sz w:val="21"/>
+          <w:szCs w:val="21"/>
+          <w:lang w:val="en-US" w:eastAsia="es-MX"/>
+        </w:rPr>
+        <w:t>($</w:t>
+      </w:r>
+      <w:proofErr w:type="spellStart"/>
+      <w:r>
+        <w:rPr>
+          <w:rFonts w:ascii="Consolas" w:eastAsia="Times New Roman" w:hAnsi="Consolas" w:cs="Times New Roman"/>
+          <w:sz w:val="21"/>
+          <w:szCs w:val="21"/>
+          <w:lang w:val="en-US" w:eastAsia="es-MX"/>
+        </w:rPr>
+        <w:t>sql</w:t>
+      </w:r>
+      <w:proofErr w:type="spellEnd"/>
+      <w:r>
+        <w:rPr>
+          <w:rFonts w:ascii="Consolas" w:eastAsia="Times New Roman" w:hAnsi="Consolas" w:cs="Times New Roman"/>
+          <w:sz w:val="21"/>
+          <w:szCs w:val="21"/>
+          <w:lang w:val="en-US" w:eastAsia="es-MX"/>
+        </w:rPr>
+        <w:t>) - 1).")</w:t>
+      </w:r>
+      <w:proofErr w:type="gramStart"/>
+      <w:r>
+        <w:rPr>
+          <w:rFonts w:ascii="Consolas" w:eastAsia="Times New Roman" w:hAnsi="Consolas" w:cs="Times New Roman"/>
+          <w:sz w:val="21"/>
+          <w:szCs w:val="21"/>
+          <w:lang w:val="en-US" w:eastAsia="es-MX"/>
+        </w:rPr>
+        <w:t>";</w:t>
+      </w:r>
+      <w:proofErr w:type="gramEnd"/>
+    </w:p>
+    <w:p>
+      <w:pPr>
+        <w:pStyle w:val="Sinespaciado"/>
+        <w:rPr>
+          <w:rFonts w:ascii="Consolas" w:eastAsia="Times New Roman" w:hAnsi="Consolas" w:cs="Times New Roman"/>
+          <w:sz w:val="21"/>
+          <w:szCs w:val="21"/>
+          <w:lang w:val="en-US" w:eastAsia="es-MX"/>
+        </w:rPr>
+      </w:pPr>
+      <w:r>
+        <w:rPr>
+          <w:rFonts w:ascii="Consolas" w:eastAsia="Times New Roman" w:hAnsi="Consolas" w:cs="Times New Roman"/>
+          <w:sz w:val="21"/>
+          <w:szCs w:val="21"/>
+          <w:lang w:val="en-US" w:eastAsia="es-MX"/>
+        </w:rPr>
+        <w:t>            $</w:t>
+      </w:r>
+      <w:proofErr w:type="spellStart"/>
+      <w:r>
+        <w:rPr>
+          <w:rFonts w:ascii="Consolas" w:eastAsia="Times New Roman" w:hAnsi="Consolas" w:cs="Times New Roman"/>
+          <w:sz w:val="21"/>
+          <w:szCs w:val="21"/>
+          <w:lang w:val="en-US" w:eastAsia="es-MX"/>
+        </w:rPr>
+        <w:t>stmt</w:t>
+      </w:r>
+      <w:proofErr w:type="spellEnd"/>
+      <w:r>
+        <w:rPr>
+          <w:rFonts w:ascii="Consolas" w:eastAsia="Times New Roman" w:hAnsi="Consolas" w:cs="Times New Roman"/>
+          <w:sz w:val="21"/>
+          <w:szCs w:val="21"/>
+          <w:lang w:val="en-US" w:eastAsia="es-MX"/>
+        </w:rPr>
+        <w:t> = $this-&gt;</w:t>
+      </w:r>
+      <w:proofErr w:type="spellStart"/>
+      <w:r>
+        <w:rPr>
+          <w:rFonts w:ascii="Consolas" w:eastAsia="Times New Roman" w:hAnsi="Consolas" w:cs="Times New Roman"/>
+          <w:sz w:val="21"/>
+          <w:szCs w:val="21"/>
+          <w:lang w:val="en-US" w:eastAsia="es-MX"/>
+        </w:rPr>
+        <w:t>dbconn</w:t>
+      </w:r>
+      <w:proofErr w:type="spellEnd"/>
+      <w:r>
+        <w:rPr>
+          <w:rFonts w:ascii="Consolas" w:eastAsia="Times New Roman" w:hAnsi="Consolas" w:cs="Times New Roman"/>
+          <w:sz w:val="21"/>
+          <w:szCs w:val="21"/>
+          <w:lang w:val="en-US" w:eastAsia="es-MX"/>
+        </w:rPr>
+        <w:t>-&gt;prepare($</w:t>
+      </w:r>
+      <w:proofErr w:type="spellStart"/>
+      <w:r>
+        <w:rPr>
+          <w:rFonts w:ascii="Consolas" w:eastAsia="Times New Roman" w:hAnsi="Consolas" w:cs="Times New Roman"/>
+          <w:sz w:val="21"/>
+          <w:szCs w:val="21"/>
+          <w:lang w:val="en-US" w:eastAsia="es-MX"/>
+        </w:rPr>
+        <w:t>sql</w:t>
+      </w:r>
+      <w:proofErr w:type="spellEnd"/>
+      <w:proofErr w:type="gramStart"/>
+      <w:r>
+        <w:rPr>
+          <w:rFonts w:ascii="Consolas" w:eastAsia="Times New Roman" w:hAnsi="Consolas" w:cs="Times New Roman"/>
+          <w:sz w:val="21"/>
+          <w:szCs w:val="21"/>
+          <w:lang w:val="en-US" w:eastAsia="es-MX"/>
+        </w:rPr>
+        <w:t>);</w:t>
+      </w:r>
+      <w:proofErr w:type="gramEnd"/>
+    </w:p>
+    <w:p>
+      <w:pPr>
+        <w:pStyle w:val="Sinespaciado"/>
+        <w:rPr>
+          <w:rFonts w:ascii="Consolas" w:eastAsia="Times New Roman" w:hAnsi="Consolas" w:cs="Times New Roman"/>
+          <w:sz w:val="21"/>
+          <w:szCs w:val="21"/>
+          <w:lang w:eastAsia="es-MX"/>
+        </w:rPr>
+      </w:pPr>
+      <w:r>
+        <w:rPr>
+          <w:rFonts w:ascii="Consolas" w:eastAsia="Times New Roman" w:hAnsi="Consolas" w:cs="Times New Roman"/>
+          <w:sz w:val="21"/>
+          <w:szCs w:val="21"/>
+          <w:lang w:val="en-US" w:eastAsia="es-MX"/>
+        </w:rPr>
+        <w:t>            </w:t>
+      </w:r>
+      <w:proofErr w:type="spellStart"/>
+      <w:proofErr w:type="gramStart"/>
+      <w:r>
+        <w:rPr>
+          <w:rFonts w:ascii="Consolas" w:eastAsia="Times New Roman" w:hAnsi="Consolas" w:cs="Times New Roman"/>
+          <w:sz w:val="21"/>
+          <w:szCs w:val="21"/>
+          <w:lang w:eastAsia="es-MX"/>
+        </w:rPr>
+        <w:t>foreach</w:t>
+      </w:r>
+      <w:proofErr w:type="spellEnd"/>
+      <w:r>
+        <w:rPr>
+          <w:rFonts w:ascii="Consolas" w:eastAsia="Times New Roman" w:hAnsi="Consolas" w:cs="Times New Roman"/>
+          <w:sz w:val="21"/>
+          <w:szCs w:val="21"/>
+          <w:lang w:eastAsia="es-MX"/>
+        </w:rPr>
+        <w:t>(</w:t>
+      </w:r>
+      <w:proofErr w:type="gramEnd"/>
+      <w:r>
+        <w:rPr>
+          <w:rFonts w:ascii="Consolas" w:eastAsia="Times New Roman" w:hAnsi="Consolas" w:cs="Times New Roman"/>
+          <w:sz w:val="21"/>
+          <w:szCs w:val="21"/>
+          <w:lang w:eastAsia="es-MX"/>
+        </w:rPr>
+        <w:t>$datos as $clave=&gt;$valor)</w:t>
+      </w:r>
+    </w:p>
+    <w:p>
+      <w:pPr>
+        <w:pStyle w:val="Sinespaciado"/>
+        <w:rPr>
+          <w:rFonts w:ascii="Consolas" w:eastAsia="Times New Roman" w:hAnsi="Consolas" w:cs="Times New Roman"/>
+          <w:sz w:val="21"/>
+          <w:szCs w:val="21"/>
+          <w:lang w:eastAsia="es-MX"/>
+        </w:rPr>
+      </w:pPr>
+      <w:r>
+        <w:rPr>
+          <w:rFonts w:ascii="Consolas" w:eastAsia="Times New Roman" w:hAnsi="Consolas" w:cs="Times New Roman"/>
+          <w:sz w:val="21"/>
+          <w:szCs w:val="21"/>
+          <w:lang w:eastAsia="es-MX"/>
+        </w:rPr>
+        <w:t>            {$clave=':</w:t>
+      </w:r>
+      <w:proofErr w:type="gramStart"/>
+      <w:r>
+        <w:rPr>
+          <w:rFonts w:ascii="Consolas" w:eastAsia="Times New Roman" w:hAnsi="Consolas" w:cs="Times New Roman"/>
+          <w:sz w:val="21"/>
+          <w:szCs w:val="21"/>
+          <w:lang w:eastAsia="es-MX"/>
+        </w:rPr>
+        <w:t>'.$</w:t>
+      </w:r>
+      <w:proofErr w:type="gramEnd"/>
+      <w:r>
+        <w:rPr>
+          <w:rFonts w:ascii="Consolas" w:eastAsia="Times New Roman" w:hAnsi="Consolas" w:cs="Times New Roman"/>
+          <w:sz w:val="21"/>
+          <w:szCs w:val="21"/>
+          <w:lang w:eastAsia="es-MX"/>
+        </w:rPr>
+        <w:t>clave;</w:t>
+      </w:r>
+    </w:p>
+    <w:p>
+      <w:pPr>
+        <w:pStyle w:val="Sinespaciado"/>
+        <w:rPr>
+          <w:rFonts w:ascii="Consolas" w:eastAsia="Times New Roman" w:hAnsi="Consolas" w:cs="Times New Roman"/>
+          <w:sz w:val="21"/>
+          <w:szCs w:val="21"/>
+          <w:lang w:eastAsia="es-MX"/>
+        </w:rPr>
+      </w:pPr>
+      <w:r>
+        <w:rPr>
+          <w:rFonts w:ascii="Consolas" w:eastAsia="Times New Roman" w:hAnsi="Consolas" w:cs="Times New Roman"/>
+          <w:sz w:val="21"/>
+          <w:szCs w:val="21"/>
+          <w:lang w:eastAsia="es-MX"/>
+        </w:rPr>
+        <w:t>             $</w:t>
+      </w:r>
+      <w:proofErr w:type="spellStart"/>
+      <w:r>
+        <w:rPr>
+          <w:rFonts w:ascii="Consolas" w:eastAsia="Times New Roman" w:hAnsi="Consolas" w:cs="Times New Roman"/>
+          <w:sz w:val="21"/>
+          <w:szCs w:val="21"/>
+          <w:lang w:eastAsia="es-MX"/>
+        </w:rPr>
+        <w:t>stmt</w:t>
+      </w:r>
+      <w:proofErr w:type="spellEnd"/>
+      <w:r>
+        <w:rPr>
+          <w:rFonts w:ascii="Consolas" w:eastAsia="Times New Roman" w:hAnsi="Consolas" w:cs="Times New Roman"/>
+          <w:sz w:val="21"/>
+          <w:szCs w:val="21"/>
+          <w:lang w:eastAsia="es-MX"/>
+        </w:rPr>
+        <w:t>-&gt;</w:t>
+      </w:r>
+      <w:proofErr w:type="spellStart"/>
+      <w:proofErr w:type="gramStart"/>
+      <w:r>
+        <w:rPr>
+          <w:rFonts w:ascii="Consolas" w:eastAsia="Times New Roman" w:hAnsi="Consolas" w:cs="Times New Roman"/>
+          <w:sz w:val="21"/>
+          <w:szCs w:val="21"/>
+          <w:lang w:eastAsia="es-MX"/>
+        </w:rPr>
+        <w:t>bindValue</w:t>
+      </w:r>
+      <w:proofErr w:type="spellEnd"/>
+      <w:r>
+        <w:rPr>
+          <w:rFonts w:ascii="Consolas" w:eastAsia="Times New Roman" w:hAnsi="Consolas" w:cs="Times New Roman"/>
+          <w:sz w:val="21"/>
+          <w:szCs w:val="21"/>
+          <w:lang w:eastAsia="es-MX"/>
+        </w:rPr>
+        <w:t>(</w:t>
+      </w:r>
+      <w:proofErr w:type="gramEnd"/>
+      <w:r>
+        <w:rPr>
+          <w:rFonts w:ascii="Consolas" w:eastAsia="Times New Roman" w:hAnsi="Consolas" w:cs="Times New Roman"/>
+          <w:sz w:val="21"/>
+          <w:szCs w:val="21"/>
+          <w:lang w:eastAsia="es-MX"/>
+        </w:rPr>
+        <w:t>$clave, $valor);</w:t>
+      </w:r>
+    </w:p>
+    <w:p>
+      <w:pPr>
+        <w:pStyle w:val="Sinespaciado"/>
+        <w:rPr>
+          <w:rFonts w:ascii="Consolas" w:eastAsia="Times New Roman" w:hAnsi="Consolas" w:cs="Times New Roman"/>
+          <w:sz w:val="21"/>
+          <w:szCs w:val="21"/>
+          <w:lang w:val="en-US" w:eastAsia="es-MX"/>
+        </w:rPr>
+      </w:pPr>
+      <w:r>
+        <w:rPr>
+          <w:rFonts w:ascii="Consolas" w:eastAsia="Times New Roman" w:hAnsi="Consolas" w:cs="Times New Roman"/>
+          <w:sz w:val="21"/>
+          <w:szCs w:val="21"/>
+          <w:lang w:eastAsia="es-MX"/>
+        </w:rPr>
+        <w:lastRenderedPageBreak/>
+        <w:t>            </w:t>
+      </w:r>
+      <w:r>
+        <w:rPr>
+          <w:rFonts w:ascii="Consolas" w:eastAsia="Times New Roman" w:hAnsi="Consolas" w:cs="Times New Roman"/>
+          <w:sz w:val="21"/>
+          <w:szCs w:val="21"/>
+          <w:lang w:val="en-US" w:eastAsia="es-MX"/>
+        </w:rPr>
+        <w:t>}</w:t>
+      </w:r>
+    </w:p>
+    <w:p>
+      <w:pPr>
+        <w:pStyle w:val="Sinespaciado"/>
+        <w:rPr>
+          <w:rFonts w:ascii="Consolas" w:eastAsia="Times New Roman" w:hAnsi="Consolas" w:cs="Times New Roman"/>
+          <w:sz w:val="21"/>
+          <w:szCs w:val="21"/>
+          <w:lang w:val="en-US" w:eastAsia="es-MX"/>
+        </w:rPr>
+      </w:pPr>
+      <w:r>
+        <w:rPr>
+          <w:rFonts w:ascii="Consolas" w:eastAsia="Times New Roman" w:hAnsi="Consolas" w:cs="Times New Roman"/>
+          <w:sz w:val="21"/>
+          <w:szCs w:val="21"/>
+          <w:lang w:val="en-US" w:eastAsia="es-MX"/>
+        </w:rPr>
+        <w:t>            // execute the insert statement</w:t>
+      </w:r>
+    </w:p>
+    <w:p>
+      <w:pPr>
+        <w:pStyle w:val="Sinespaciado"/>
+        <w:rPr>
+          <w:rFonts w:ascii="Consolas" w:eastAsia="Times New Roman" w:hAnsi="Consolas" w:cs="Times New Roman"/>
+          <w:sz w:val="21"/>
+          <w:szCs w:val="21"/>
+          <w:lang w:val="en-US" w:eastAsia="es-MX"/>
+        </w:rPr>
+      </w:pPr>
+      <w:r>
+        <w:rPr>
+          <w:rFonts w:ascii="Consolas" w:eastAsia="Times New Roman" w:hAnsi="Consolas" w:cs="Times New Roman"/>
+          <w:sz w:val="21"/>
+          <w:szCs w:val="21"/>
+          <w:lang w:val="en-US" w:eastAsia="es-MX"/>
+        </w:rPr>
+        <w:t>            $</w:t>
+      </w:r>
+      <w:proofErr w:type="spellStart"/>
+      <w:r>
+        <w:rPr>
+          <w:rFonts w:ascii="Consolas" w:eastAsia="Times New Roman" w:hAnsi="Consolas" w:cs="Times New Roman"/>
+          <w:sz w:val="21"/>
+          <w:szCs w:val="21"/>
+          <w:lang w:val="en-US" w:eastAsia="es-MX"/>
+        </w:rPr>
+        <w:t>stmt</w:t>
+      </w:r>
+      <w:proofErr w:type="spellEnd"/>
+      <w:r>
+        <w:rPr>
+          <w:rFonts w:ascii="Consolas" w:eastAsia="Times New Roman" w:hAnsi="Consolas" w:cs="Times New Roman"/>
+          <w:sz w:val="21"/>
+          <w:szCs w:val="21"/>
+          <w:lang w:val="en-US" w:eastAsia="es-MX"/>
+        </w:rPr>
+        <w:t>-&gt;</w:t>
+      </w:r>
+      <w:proofErr w:type="gramStart"/>
+      <w:r>
+        <w:rPr>
+          <w:rFonts w:ascii="Consolas" w:eastAsia="Times New Roman" w:hAnsi="Consolas" w:cs="Times New Roman"/>
+          <w:sz w:val="21"/>
+          <w:szCs w:val="21"/>
+          <w:lang w:val="en-US" w:eastAsia="es-MX"/>
+        </w:rPr>
+        <w:t>execute(</w:t>
+      </w:r>
+      <w:proofErr w:type="gramEnd"/>
+      <w:r>
+        <w:rPr>
+          <w:rFonts w:ascii="Consolas" w:eastAsia="Times New Roman" w:hAnsi="Consolas" w:cs="Times New Roman"/>
+          <w:sz w:val="21"/>
+          <w:szCs w:val="21"/>
+          <w:lang w:val="en-US" w:eastAsia="es-MX"/>
+        </w:rPr>
+        <w:t>);</w:t>
+      </w:r>
+    </w:p>
+    <w:p>
+      <w:pPr>
+        <w:pStyle w:val="Sinespaciado"/>
+        <w:rPr>
+          <w:rFonts w:ascii="Consolas" w:eastAsia="Times New Roman" w:hAnsi="Consolas" w:cs="Times New Roman"/>
+          <w:sz w:val="21"/>
+          <w:szCs w:val="21"/>
+          <w:lang w:val="en-US" w:eastAsia="es-MX"/>
+        </w:rPr>
+      </w:pPr>
+      <w:r>
+        <w:rPr>
+          <w:rFonts w:ascii="Consolas" w:eastAsia="Times New Roman" w:hAnsi="Consolas" w:cs="Times New Roman"/>
+          <w:sz w:val="21"/>
+          <w:szCs w:val="21"/>
+          <w:lang w:val="en-US" w:eastAsia="es-MX"/>
+        </w:rPr>
+        <w:t>            return "Ticket </w:t>
+      </w:r>
+      <w:proofErr w:type="spellStart"/>
+      <w:r>
+        <w:rPr>
+          <w:rFonts w:ascii="Consolas" w:eastAsia="Times New Roman" w:hAnsi="Consolas" w:cs="Times New Roman"/>
+          <w:sz w:val="21"/>
+          <w:szCs w:val="21"/>
+          <w:lang w:val="en-US" w:eastAsia="es-MX"/>
+        </w:rPr>
+        <w:t>insertados</w:t>
+      </w:r>
+      <w:proofErr w:type="spellEnd"/>
+      <w:r>
+        <w:rPr>
+          <w:rFonts w:ascii="Consolas" w:eastAsia="Times New Roman" w:hAnsi="Consolas" w:cs="Times New Roman"/>
+          <w:sz w:val="21"/>
+          <w:szCs w:val="21"/>
+          <w:lang w:val="en-US" w:eastAsia="es-MX"/>
+        </w:rPr>
+        <w:t>...</w:t>
+      </w:r>
+      <w:proofErr w:type="gramStart"/>
+      <w:r>
+        <w:rPr>
+          <w:rFonts w:ascii="Consolas" w:eastAsia="Times New Roman" w:hAnsi="Consolas" w:cs="Times New Roman"/>
+          <w:sz w:val="21"/>
+          <w:szCs w:val="21"/>
+          <w:lang w:val="en-US" w:eastAsia="es-MX"/>
+        </w:rPr>
+        <w:t>";</w:t>
+      </w:r>
+      <w:proofErr w:type="gramEnd"/>
+    </w:p>
+    <w:p>
+      <w:pPr>
+        <w:pStyle w:val="Sinespaciado"/>
+        <w:rPr>
+          <w:rFonts w:ascii="Consolas" w:eastAsia="Times New Roman" w:hAnsi="Consolas" w:cs="Times New Roman"/>
+          <w:sz w:val="21"/>
+          <w:szCs w:val="21"/>
+          <w:lang w:val="en-US" w:eastAsia="es-MX"/>
+        </w:rPr>
+      </w:pPr>
+      <w:r>
+        <w:rPr>
+          <w:rFonts w:ascii="Consolas" w:eastAsia="Times New Roman" w:hAnsi="Consolas" w:cs="Times New Roman"/>
+          <w:sz w:val="21"/>
+          <w:szCs w:val="21"/>
+          <w:lang w:val="en-US" w:eastAsia="es-MX"/>
+        </w:rPr>
+        <w:t>        } catch (Exception $e) {</w:t>
+      </w:r>
+    </w:p>
+    <w:p>
+      <w:pPr>
+        <w:pStyle w:val="Sinespaciado"/>
+        <w:rPr>
+          <w:rFonts w:ascii="Consolas" w:eastAsia="Times New Roman" w:hAnsi="Consolas" w:cs="Times New Roman"/>
+          <w:sz w:val="21"/>
+          <w:szCs w:val="21"/>
+          <w:lang w:eastAsia="es-MX"/>
+        </w:rPr>
+      </w:pPr>
+      <w:r>
+        <w:rPr>
+          <w:rFonts w:ascii="Consolas" w:eastAsia="Times New Roman" w:hAnsi="Consolas" w:cs="Times New Roman"/>
+          <w:sz w:val="21"/>
+          <w:szCs w:val="21"/>
+          <w:lang w:val="en-US" w:eastAsia="es-MX"/>
+        </w:rPr>
+        <w:t>            </w:t>
+      </w:r>
+      <w:r>
+        <w:rPr>
+          <w:rFonts w:ascii="Consolas" w:eastAsia="Times New Roman" w:hAnsi="Consolas" w:cs="Times New Roman"/>
+          <w:sz w:val="21"/>
+          <w:szCs w:val="21"/>
+          <w:lang w:eastAsia="es-MX"/>
+        </w:rPr>
+        <w:t>$</w:t>
+      </w:r>
+      <w:proofErr w:type="spellStart"/>
+      <w:r>
+        <w:rPr>
+          <w:rFonts w:ascii="Consolas" w:eastAsia="Times New Roman" w:hAnsi="Consolas" w:cs="Times New Roman"/>
+          <w:sz w:val="21"/>
+          <w:szCs w:val="21"/>
+          <w:lang w:eastAsia="es-MX"/>
+        </w:rPr>
+        <w:t>this</w:t>
+      </w:r>
+      <w:proofErr w:type="spellEnd"/>
+      <w:r>
+        <w:rPr>
+          <w:rFonts w:ascii="Consolas" w:eastAsia="Times New Roman" w:hAnsi="Consolas" w:cs="Times New Roman"/>
+          <w:sz w:val="21"/>
+          <w:szCs w:val="21"/>
+          <w:lang w:eastAsia="es-MX"/>
+        </w:rPr>
+        <w:t>-&gt;error= $e-&gt;</w:t>
+      </w:r>
+      <w:proofErr w:type="spellStart"/>
+      <w:proofErr w:type="gramStart"/>
+      <w:r>
+        <w:rPr>
+          <w:rFonts w:ascii="Consolas" w:eastAsia="Times New Roman" w:hAnsi="Consolas" w:cs="Times New Roman"/>
+          <w:sz w:val="21"/>
+          <w:szCs w:val="21"/>
+          <w:lang w:eastAsia="es-MX"/>
+        </w:rPr>
+        <w:t>getMessage</w:t>
+      </w:r>
+      <w:proofErr w:type="spellEnd"/>
+      <w:r>
+        <w:rPr>
+          <w:rFonts w:ascii="Consolas" w:eastAsia="Times New Roman" w:hAnsi="Consolas" w:cs="Times New Roman"/>
+          <w:sz w:val="21"/>
+          <w:szCs w:val="21"/>
+          <w:lang w:eastAsia="es-MX"/>
+        </w:rPr>
+        <w:t>(</w:t>
+      </w:r>
+      <w:proofErr w:type="gramEnd"/>
+      <w:r>
+        <w:rPr>
+          <w:rFonts w:ascii="Consolas" w:eastAsia="Times New Roman" w:hAnsi="Consolas" w:cs="Times New Roman"/>
+          <w:sz w:val="21"/>
+          <w:szCs w:val="21"/>
+          <w:lang w:eastAsia="es-MX"/>
+        </w:rPr>
+        <w:t>);</w:t>
+      </w:r>
+    </w:p>
+    <w:p>
+      <w:pPr>
+        <w:pStyle w:val="Sinespaciado"/>
+        <w:rPr>
+          <w:rFonts w:ascii="Consolas" w:eastAsia="Times New Roman" w:hAnsi="Consolas" w:cs="Times New Roman"/>
+          <w:sz w:val="21"/>
+          <w:szCs w:val="21"/>
+          <w:lang w:eastAsia="es-MX"/>
+        </w:rPr>
+      </w:pPr>
+      <w:r>
+        <w:rPr>
+          <w:rFonts w:ascii="Consolas" w:eastAsia="Times New Roman" w:hAnsi="Consolas" w:cs="Times New Roman"/>
+          <w:sz w:val="21"/>
+          <w:szCs w:val="21"/>
+          <w:lang w:eastAsia="es-MX"/>
+        </w:rPr>
+        <w:t>            return "Error al insertar el ticket... </w:t>
+      </w:r>
+      <w:proofErr w:type="gramStart"/>
+      <w:r>
+        <w:rPr>
+          <w:rFonts w:ascii="Consolas" w:eastAsia="Times New Roman" w:hAnsi="Consolas" w:cs="Times New Roman"/>
+          <w:sz w:val="21"/>
+          <w:szCs w:val="21"/>
+          <w:lang w:eastAsia="es-MX"/>
+        </w:rPr>
+        <w:t>".$</w:t>
+      </w:r>
+      <w:proofErr w:type="gramEnd"/>
+      <w:r>
+        <w:rPr>
+          <w:rFonts w:ascii="Consolas" w:eastAsia="Times New Roman" w:hAnsi="Consolas" w:cs="Times New Roman"/>
+          <w:sz w:val="21"/>
+          <w:szCs w:val="21"/>
+          <w:lang w:eastAsia="es-MX"/>
+        </w:rPr>
+        <w:t>this-&gt;error;</w:t>
+      </w:r>
+    </w:p>
+    <w:p>
+      <w:pPr>
+        <w:pStyle w:val="Sinespaciado"/>
+        <w:rPr>
+          <w:rFonts w:ascii="Consolas" w:eastAsia="Times New Roman" w:hAnsi="Consolas" w:cs="Times New Roman"/>
+          <w:sz w:val="21"/>
+          <w:szCs w:val="21"/>
+          <w:lang w:eastAsia="es-MX"/>
+        </w:rPr>
+      </w:pPr>
+      <w:r>
+        <w:rPr>
+          <w:rFonts w:ascii="Consolas" w:eastAsia="Times New Roman" w:hAnsi="Consolas" w:cs="Times New Roman"/>
+          <w:sz w:val="21"/>
+          <w:szCs w:val="21"/>
+          <w:lang w:eastAsia="es-MX"/>
+        </w:rPr>
+        <w:t>        }</w:t>
+      </w:r>
+    </w:p>
+    <w:p>
+      <w:pPr>
+        <w:pStyle w:val="Sinespaciado"/>
+        <w:rPr>
+          <w:rFonts w:ascii="Consolas" w:eastAsia="Times New Roman" w:hAnsi="Consolas" w:cs="Times New Roman"/>
+          <w:sz w:val="21"/>
+          <w:szCs w:val="21"/>
+          <w:lang w:eastAsia="es-MX"/>
+        </w:rPr>
+      </w:pPr>
+      <w:r>
+        <w:rPr>
+          <w:rFonts w:ascii="Consolas" w:eastAsia="Times New Roman" w:hAnsi="Consolas" w:cs="Times New Roman"/>
+          <w:sz w:val="21"/>
+          <w:szCs w:val="21"/>
+          <w:lang w:eastAsia="es-MX"/>
+        </w:rPr>
+        <w:t>    }</w:t>
+      </w:r>
+    </w:p>
+    <w:p>
+      <w:pPr>
+        <w:pStyle w:val="Sinespaciado"/>
+        <w:rPr>
+          <w:b/>
+          <w:bCs/>
+          <w:lang w:eastAsia="es-MX"/>
+        </w:rPr>
+      </w:pPr>
+    </w:p>
+    <w:p>
+      <w:pPr>
+        <w:pStyle w:val="Sinespaciado"/>
+        <w:rPr>
+          <w:b/>
+          <w:bCs/>
+          <w:lang w:eastAsia="es-MX"/>
+        </w:rPr>
+      </w:pPr>
+      <w:r>
+        <w:rPr>
+          <w:b/>
+          <w:bCs/>
+          <w:lang w:eastAsia="es-MX"/>
+        </w:rPr>
+        <w:t>Destino: Modelo/</w:t>
+      </w:r>
+      <w:proofErr w:type="spellStart"/>
+      <w:r>
+        <w:rPr>
+          <w:b/>
+          <w:bCs/>
+          <w:lang w:eastAsia="es-MX"/>
+        </w:rPr>
+        <w:t>usuario.php</w:t>
+      </w:r>
+      <w:proofErr w:type="spellEnd"/>
+    </w:p>
+    <w:p>
+      <w:pPr>
+        <w:pStyle w:val="Sinespaciado"/>
+        <w:rPr>
+          <w:lang w:eastAsia="es-MX"/>
+        </w:rPr>
+      </w:pPr>
+    </w:p>
+    <w:p>
+      <w:pPr>
+        <w:pStyle w:val="Sinespaciado"/>
+        <w:rPr>
+          <w:rFonts w:ascii="Consolas" w:eastAsia="Times New Roman" w:hAnsi="Consolas" w:cs="Times New Roman"/>
+          <w:sz w:val="21"/>
+          <w:szCs w:val="21"/>
+          <w:lang w:val="en-US" w:eastAsia="es-MX"/>
+        </w:rPr>
+      </w:pPr>
+      <w:r>
+        <w:rPr>
+          <w:rFonts w:ascii="Consolas" w:eastAsia="Times New Roman" w:hAnsi="Consolas" w:cs="Times New Roman"/>
+          <w:sz w:val="21"/>
+          <w:szCs w:val="21"/>
+          <w:lang w:eastAsia="es-MX"/>
+        </w:rPr>
+        <w:t>    </w:t>
+      </w:r>
+      <w:r>
+        <w:rPr>
+          <w:rFonts w:ascii="Consolas" w:eastAsia="Times New Roman" w:hAnsi="Consolas" w:cs="Times New Roman"/>
+          <w:sz w:val="21"/>
+          <w:szCs w:val="21"/>
+          <w:lang w:val="en-US" w:eastAsia="es-MX"/>
+        </w:rPr>
+        <w:t>public function </w:t>
+      </w:r>
+      <w:proofErr w:type="spellStart"/>
+      <w:r>
+        <w:rPr>
+          <w:rFonts w:ascii="Consolas" w:eastAsia="Times New Roman" w:hAnsi="Consolas" w:cs="Times New Roman"/>
+          <w:sz w:val="21"/>
+          <w:szCs w:val="21"/>
+          <w:lang w:val="en-US" w:eastAsia="es-MX"/>
+        </w:rPr>
+        <w:t>nuevo_ticket</w:t>
+      </w:r>
+      <w:proofErr w:type="spellEnd"/>
+      <w:r>
+        <w:rPr>
+          <w:rFonts w:ascii="Consolas" w:eastAsia="Times New Roman" w:hAnsi="Consolas" w:cs="Times New Roman"/>
+          <w:sz w:val="21"/>
+          <w:szCs w:val="21"/>
+          <w:lang w:val="en-US" w:eastAsia="es-MX"/>
+        </w:rPr>
+        <w:t>($</w:t>
+      </w:r>
+      <w:proofErr w:type="spellStart"/>
+      <w:r>
+        <w:rPr>
+          <w:rFonts w:ascii="Consolas" w:eastAsia="Times New Roman" w:hAnsi="Consolas" w:cs="Times New Roman"/>
+          <w:sz w:val="21"/>
+          <w:szCs w:val="21"/>
+          <w:lang w:val="en-US" w:eastAsia="es-MX"/>
+        </w:rPr>
+        <w:t>datos</w:t>
+      </w:r>
+      <w:proofErr w:type="spellEnd"/>
+      <w:r>
+        <w:rPr>
+          <w:rFonts w:ascii="Consolas" w:eastAsia="Times New Roman" w:hAnsi="Consolas" w:cs="Times New Roman"/>
+          <w:sz w:val="21"/>
+          <w:szCs w:val="21"/>
+          <w:lang w:val="en-US" w:eastAsia="es-MX"/>
+        </w:rPr>
+        <w:t>)</w:t>
+      </w:r>
+    </w:p>
+    <w:p>
+      <w:pPr>
+        <w:pStyle w:val="Sinespaciado"/>
+        <w:rPr>
+          <w:rFonts w:ascii="Consolas" w:eastAsia="Times New Roman" w:hAnsi="Consolas" w:cs="Times New Roman"/>
+          <w:sz w:val="21"/>
+          <w:szCs w:val="21"/>
+          <w:lang w:val="en-US" w:eastAsia="es-MX"/>
+        </w:rPr>
+      </w:pPr>
+      <w:r>
+        <w:rPr>
+          <w:rFonts w:ascii="Consolas" w:eastAsia="Times New Roman" w:hAnsi="Consolas" w:cs="Times New Roman"/>
+          <w:sz w:val="21"/>
+          <w:szCs w:val="21"/>
+          <w:lang w:val="en-US" w:eastAsia="es-MX"/>
+        </w:rPr>
+        <w:t>    </w:t>
+      </w:r>
+      <w:proofErr w:type="gramStart"/>
+      <w:r>
+        <w:rPr>
+          <w:rFonts w:ascii="Consolas" w:eastAsia="Times New Roman" w:hAnsi="Consolas" w:cs="Times New Roman"/>
+          <w:sz w:val="21"/>
+          <w:szCs w:val="21"/>
+          <w:lang w:val="en-US" w:eastAsia="es-MX"/>
+        </w:rPr>
+        <w:t>{  </w:t>
+      </w:r>
+      <w:proofErr w:type="gramEnd"/>
+      <w:r>
+        <w:rPr>
+          <w:rFonts w:ascii="Consolas" w:eastAsia="Times New Roman" w:hAnsi="Consolas" w:cs="Times New Roman"/>
+          <w:sz w:val="21"/>
+          <w:szCs w:val="21"/>
+          <w:lang w:val="en-US" w:eastAsia="es-MX"/>
+        </w:rPr>
+        <w:t> $</w:t>
+      </w:r>
+      <w:proofErr w:type="spellStart"/>
+      <w:r>
+        <w:rPr>
+          <w:rFonts w:ascii="Consolas" w:eastAsia="Times New Roman" w:hAnsi="Consolas" w:cs="Times New Roman"/>
+          <w:sz w:val="21"/>
+          <w:szCs w:val="21"/>
+          <w:lang w:val="en-US" w:eastAsia="es-MX"/>
+        </w:rPr>
+        <w:t>conexion</w:t>
+      </w:r>
+      <w:proofErr w:type="spellEnd"/>
+      <w:r>
+        <w:rPr>
+          <w:rFonts w:ascii="Consolas" w:eastAsia="Times New Roman" w:hAnsi="Consolas" w:cs="Times New Roman"/>
+          <w:sz w:val="21"/>
+          <w:szCs w:val="21"/>
+          <w:lang w:val="en-US" w:eastAsia="es-MX"/>
+        </w:rPr>
+        <w:t>=new </w:t>
+      </w:r>
+      <w:proofErr w:type="spellStart"/>
+      <w:r>
+        <w:rPr>
+          <w:rFonts w:ascii="Consolas" w:eastAsia="Times New Roman" w:hAnsi="Consolas" w:cs="Times New Roman"/>
+          <w:sz w:val="21"/>
+          <w:szCs w:val="21"/>
+          <w:lang w:val="en-US" w:eastAsia="es-MX"/>
+        </w:rPr>
+        <w:t>Conexion</w:t>
+      </w:r>
+      <w:proofErr w:type="spellEnd"/>
+      <w:r>
+        <w:rPr>
+          <w:rFonts w:ascii="Consolas" w:eastAsia="Times New Roman" w:hAnsi="Consolas" w:cs="Times New Roman"/>
+          <w:sz w:val="21"/>
+          <w:szCs w:val="21"/>
+          <w:lang w:val="en-US" w:eastAsia="es-MX"/>
+        </w:rPr>
+        <w:t>;</w:t>
+      </w:r>
+    </w:p>
+    <w:p>
+      <w:pPr>
+        <w:pStyle w:val="Sinespaciado"/>
+        <w:rPr>
+          <w:rFonts w:ascii="Consolas" w:eastAsia="Times New Roman" w:hAnsi="Consolas" w:cs="Times New Roman"/>
+          <w:sz w:val="21"/>
+          <w:szCs w:val="21"/>
+          <w:lang w:val="en-US" w:eastAsia="es-MX"/>
+        </w:rPr>
+      </w:pPr>
+      <w:r>
+        <w:rPr>
+          <w:rFonts w:ascii="Consolas" w:eastAsia="Times New Roman" w:hAnsi="Consolas" w:cs="Times New Roman"/>
+          <w:sz w:val="21"/>
+          <w:szCs w:val="21"/>
+          <w:lang w:val="en-US" w:eastAsia="es-MX"/>
+        </w:rPr>
+        <w:t>        $ticket=$</w:t>
+      </w:r>
+      <w:proofErr w:type="spellStart"/>
+      <w:r>
+        <w:rPr>
+          <w:rFonts w:ascii="Consolas" w:eastAsia="Times New Roman" w:hAnsi="Consolas" w:cs="Times New Roman"/>
+          <w:sz w:val="21"/>
+          <w:szCs w:val="21"/>
+          <w:lang w:val="en-US" w:eastAsia="es-MX"/>
+        </w:rPr>
+        <w:t>conexion</w:t>
+      </w:r>
+      <w:proofErr w:type="spellEnd"/>
+      <w:r>
+        <w:rPr>
+          <w:rFonts w:ascii="Consolas" w:eastAsia="Times New Roman" w:hAnsi="Consolas" w:cs="Times New Roman"/>
+          <w:sz w:val="21"/>
+          <w:szCs w:val="21"/>
+          <w:lang w:val="en-US" w:eastAsia="es-MX"/>
+        </w:rPr>
+        <w:t>-&gt;</w:t>
+      </w:r>
+      <w:proofErr w:type="spellStart"/>
+      <w:r>
+        <w:rPr>
+          <w:rFonts w:ascii="Consolas" w:eastAsia="Times New Roman" w:hAnsi="Consolas" w:cs="Times New Roman"/>
+          <w:sz w:val="21"/>
+          <w:szCs w:val="21"/>
+          <w:lang w:val="en-US" w:eastAsia="es-MX"/>
+        </w:rPr>
+        <w:t>insertar_ticket</w:t>
+      </w:r>
+      <w:proofErr w:type="spellEnd"/>
+      <w:r>
+        <w:rPr>
+          <w:rFonts w:ascii="Consolas" w:eastAsia="Times New Roman" w:hAnsi="Consolas" w:cs="Times New Roman"/>
+          <w:sz w:val="21"/>
+          <w:szCs w:val="21"/>
+          <w:lang w:val="en-US" w:eastAsia="es-MX"/>
+        </w:rPr>
+        <w:t>('ticket</w:t>
+      </w:r>
+      <w:proofErr w:type="gramStart"/>
+      <w:r>
+        <w:rPr>
+          <w:rFonts w:ascii="Consolas" w:eastAsia="Times New Roman" w:hAnsi="Consolas" w:cs="Times New Roman"/>
+          <w:sz w:val="21"/>
+          <w:szCs w:val="21"/>
+          <w:lang w:val="en-US" w:eastAsia="es-MX"/>
+        </w:rPr>
+        <w:t>',$</w:t>
+      </w:r>
+      <w:proofErr w:type="spellStart"/>
+      <w:proofErr w:type="gramEnd"/>
+      <w:r>
+        <w:rPr>
+          <w:rFonts w:ascii="Consolas" w:eastAsia="Times New Roman" w:hAnsi="Consolas" w:cs="Times New Roman"/>
+          <w:sz w:val="21"/>
+          <w:szCs w:val="21"/>
+          <w:lang w:val="en-US" w:eastAsia="es-MX"/>
+        </w:rPr>
+        <w:t>datos</w:t>
+      </w:r>
+      <w:proofErr w:type="spellEnd"/>
+      <w:r>
+        <w:rPr>
+          <w:rFonts w:ascii="Consolas" w:eastAsia="Times New Roman" w:hAnsi="Consolas" w:cs="Times New Roman"/>
+          <w:sz w:val="21"/>
+          <w:szCs w:val="21"/>
+          <w:lang w:val="en-US" w:eastAsia="es-MX"/>
+        </w:rPr>
+        <w:t>);</w:t>
+      </w:r>
+    </w:p>
+    <w:p>
+      <w:pPr>
+        <w:pStyle w:val="Sinespaciado"/>
+        <w:rPr>
+          <w:rFonts w:ascii="Consolas" w:eastAsia="Times New Roman" w:hAnsi="Consolas" w:cs="Times New Roman"/>
+          <w:sz w:val="21"/>
+          <w:szCs w:val="21"/>
+          <w:lang w:val="en-US" w:eastAsia="es-MX"/>
+        </w:rPr>
+      </w:pPr>
+      <w:r>
+        <w:rPr>
+          <w:rFonts w:ascii="Consolas" w:eastAsia="Times New Roman" w:hAnsi="Consolas" w:cs="Times New Roman"/>
+          <w:sz w:val="21"/>
+          <w:szCs w:val="21"/>
+          <w:lang w:val="en-US" w:eastAsia="es-MX"/>
+        </w:rPr>
+        <w:t>        return $</w:t>
+      </w:r>
+      <w:proofErr w:type="gramStart"/>
+      <w:r>
+        <w:rPr>
+          <w:rFonts w:ascii="Consolas" w:eastAsia="Times New Roman" w:hAnsi="Consolas" w:cs="Times New Roman"/>
+          <w:sz w:val="21"/>
+          <w:szCs w:val="21"/>
+          <w:lang w:val="en-US" w:eastAsia="es-MX"/>
+        </w:rPr>
+        <w:t>ticket;</w:t>
+      </w:r>
+      <w:proofErr w:type="gramEnd"/>
+    </w:p>
+    <w:p>
+      <w:pPr>
+        <w:pStyle w:val="Sinespaciado"/>
+        <w:rPr>
+          <w:rFonts w:ascii="Consolas" w:eastAsia="Times New Roman" w:hAnsi="Consolas" w:cs="Times New Roman"/>
+          <w:sz w:val="21"/>
+          <w:szCs w:val="21"/>
+          <w:lang w:val="en-US" w:eastAsia="es-MX"/>
+        </w:rPr>
+      </w:pPr>
+      <w:r>
+        <w:rPr>
+          <w:rFonts w:ascii="Consolas" w:eastAsia="Times New Roman" w:hAnsi="Consolas" w:cs="Times New Roman"/>
+          <w:sz w:val="21"/>
+          <w:szCs w:val="21"/>
+          <w:lang w:val="en-US" w:eastAsia="es-MX"/>
+        </w:rPr>
+        <w:t>    }</w:t>
+      </w:r>
+    </w:p>
+    <w:p>
+      <w:pPr>
+        <w:pStyle w:val="Sinespaciado"/>
+        <w:rPr>
+          <w:lang w:val="en-US" w:eastAsia="es-MX"/>
+        </w:rPr>
+      </w:pPr>
+    </w:p>
+    <w:p>
+      <w:pPr>
+        <w:pStyle w:val="Sinespaciado"/>
+        <w:rPr>
+          <w:b/>
+          <w:bCs/>
+          <w:lang w:val="en-US" w:eastAsia="es-MX"/>
+        </w:rPr>
+      </w:pPr>
+      <w:proofErr w:type="spellStart"/>
+      <w:r>
+        <w:rPr>
+          <w:b/>
+          <w:bCs/>
+          <w:lang w:val="en-US" w:eastAsia="es-MX"/>
+        </w:rPr>
+        <w:t>Destino</w:t>
+      </w:r>
+      <w:proofErr w:type="spellEnd"/>
+      <w:r>
+        <w:rPr>
+          <w:b/>
+          <w:bCs/>
+          <w:lang w:val="en-US" w:eastAsia="es-MX"/>
+        </w:rPr>
+        <w:t xml:space="preserve">: </w:t>
+      </w:r>
+      <w:proofErr w:type="spellStart"/>
+      <w:r>
+        <w:rPr>
+          <w:b/>
+          <w:bCs/>
+          <w:lang w:val="en-US" w:eastAsia="es-MX"/>
+        </w:rPr>
+        <w:t>Controlador</w:t>
+      </w:r>
+      <w:proofErr w:type="spellEnd"/>
+      <w:r>
+        <w:rPr>
+          <w:b/>
+          <w:bCs/>
+          <w:lang w:val="en-US" w:eastAsia="es-MX"/>
+        </w:rPr>
+        <w:t>/</w:t>
+      </w:r>
+      <w:proofErr w:type="spellStart"/>
+      <w:r>
+        <w:rPr>
+          <w:b/>
+          <w:bCs/>
+          <w:lang w:val="en-US" w:eastAsia="es-MX"/>
+        </w:rPr>
+        <w:t>TrabajadorController</w:t>
+      </w:r>
+      <w:r>
+        <w:rPr>
+          <w:b/>
+          <w:bCs/>
+          <w:lang w:val="en-US" w:eastAsia="es-MX"/>
+        </w:rPr>
+        <w:t>.php</w:t>
+      </w:r>
+      <w:proofErr w:type="spellEnd"/>
+    </w:p>
+    <w:p>
+      <w:pPr>
+        <w:pStyle w:val="Sinespaciado"/>
+        <w:rPr>
+          <w:lang w:val="en-US" w:eastAsia="es-MX"/>
+        </w:rPr>
+      </w:pPr>
+    </w:p>
+    <w:p>
+      <w:pPr>
+        <w:pStyle w:val="Sinespaciado"/>
+        <w:rPr>
+          <w:rFonts w:ascii="Consolas" w:eastAsia="Times New Roman" w:hAnsi="Consolas" w:cs="Times New Roman"/>
+          <w:sz w:val="21"/>
+          <w:szCs w:val="21"/>
+          <w:lang w:val="en-US" w:eastAsia="es-MX"/>
+        </w:rPr>
+      </w:pPr>
+      <w:r>
+        <w:rPr>
+          <w:rFonts w:ascii="Consolas" w:eastAsia="Times New Roman" w:hAnsi="Consolas" w:cs="Times New Roman"/>
+          <w:sz w:val="21"/>
+          <w:szCs w:val="21"/>
+          <w:lang w:val="en-US" w:eastAsia="es-MX"/>
+        </w:rPr>
+        <w:t>case '</w:t>
+      </w:r>
+      <w:proofErr w:type="spellStart"/>
+      <w:r>
+        <w:rPr>
+          <w:rFonts w:ascii="Consolas" w:eastAsia="Times New Roman" w:hAnsi="Consolas" w:cs="Times New Roman"/>
+          <w:sz w:val="21"/>
+          <w:szCs w:val="21"/>
+          <w:lang w:val="en-US" w:eastAsia="es-MX"/>
+        </w:rPr>
+        <w:t>ingresar_ticket</w:t>
+      </w:r>
+      <w:proofErr w:type="spellEnd"/>
+      <w:r>
+        <w:rPr>
+          <w:rFonts w:ascii="Consolas" w:eastAsia="Times New Roman" w:hAnsi="Consolas" w:cs="Times New Roman"/>
+          <w:sz w:val="21"/>
+          <w:szCs w:val="21"/>
+          <w:lang w:val="en-US" w:eastAsia="es-MX"/>
+        </w:rPr>
+        <w:t>':</w:t>
+      </w:r>
+    </w:p>
+    <w:p>
+      <w:pPr>
+        <w:pStyle w:val="Sinespaciado"/>
+        <w:rPr>
+          <w:rFonts w:ascii="Consolas" w:eastAsia="Times New Roman" w:hAnsi="Consolas" w:cs="Times New Roman"/>
+          <w:sz w:val="21"/>
+          <w:szCs w:val="21"/>
+          <w:lang w:val="en-US" w:eastAsia="es-MX"/>
+        </w:rPr>
+      </w:pPr>
+      <w:r>
+        <w:rPr>
+          <w:rFonts w:ascii="Consolas" w:eastAsia="Times New Roman" w:hAnsi="Consolas" w:cs="Times New Roman"/>
+          <w:sz w:val="21"/>
+          <w:szCs w:val="21"/>
+          <w:lang w:val="en-US" w:eastAsia="es-MX"/>
+        </w:rPr>
+        <w:t>            $</w:t>
+      </w:r>
+      <w:proofErr w:type="spellStart"/>
+      <w:r>
+        <w:rPr>
+          <w:rFonts w:ascii="Consolas" w:eastAsia="Times New Roman" w:hAnsi="Consolas" w:cs="Times New Roman"/>
+          <w:sz w:val="21"/>
+          <w:szCs w:val="21"/>
+          <w:lang w:val="en-US" w:eastAsia="es-MX"/>
+        </w:rPr>
+        <w:t>datos</w:t>
+      </w:r>
+      <w:proofErr w:type="spellEnd"/>
+      <w:r>
+        <w:rPr>
+          <w:rFonts w:ascii="Consolas" w:eastAsia="Times New Roman" w:hAnsi="Consolas" w:cs="Times New Roman"/>
+          <w:sz w:val="21"/>
+          <w:szCs w:val="21"/>
+          <w:lang w:val="en-US" w:eastAsia="es-MX"/>
+        </w:rPr>
+        <w:t>['name</w:t>
+      </w:r>
+      <w:proofErr w:type="gramStart"/>
+      <w:r>
+        <w:rPr>
+          <w:rFonts w:ascii="Consolas" w:eastAsia="Times New Roman" w:hAnsi="Consolas" w:cs="Times New Roman"/>
+          <w:sz w:val="21"/>
+          <w:szCs w:val="21"/>
+          <w:lang w:val="en-US" w:eastAsia="es-MX"/>
+        </w:rPr>
+        <w:t>']=</w:t>
+      </w:r>
+      <w:proofErr w:type="gramEnd"/>
+      <w:r>
+        <w:rPr>
+          <w:rFonts w:ascii="Consolas" w:eastAsia="Times New Roman" w:hAnsi="Consolas" w:cs="Times New Roman"/>
+          <w:sz w:val="21"/>
+          <w:szCs w:val="21"/>
+          <w:lang w:val="en-US" w:eastAsia="es-MX"/>
+        </w:rPr>
+        <w:t>$_POST['name'];</w:t>
+      </w:r>
+    </w:p>
+    <w:p>
+      <w:pPr>
+        <w:pStyle w:val="Sinespaciado"/>
+        <w:rPr>
+          <w:rFonts w:ascii="Consolas" w:eastAsia="Times New Roman" w:hAnsi="Consolas" w:cs="Times New Roman"/>
+          <w:sz w:val="21"/>
+          <w:szCs w:val="21"/>
+          <w:lang w:val="en-US" w:eastAsia="es-MX"/>
+        </w:rPr>
+      </w:pPr>
+      <w:r>
+        <w:rPr>
+          <w:rFonts w:ascii="Consolas" w:eastAsia="Times New Roman" w:hAnsi="Consolas" w:cs="Times New Roman"/>
+          <w:sz w:val="21"/>
+          <w:szCs w:val="21"/>
+          <w:lang w:val="en-US" w:eastAsia="es-MX"/>
+        </w:rPr>
+        <w:t>            $</w:t>
+      </w:r>
+      <w:proofErr w:type="spellStart"/>
+      <w:r>
+        <w:rPr>
+          <w:rFonts w:ascii="Consolas" w:eastAsia="Times New Roman" w:hAnsi="Consolas" w:cs="Times New Roman"/>
+          <w:sz w:val="21"/>
+          <w:szCs w:val="21"/>
+          <w:lang w:val="en-US" w:eastAsia="es-MX"/>
+        </w:rPr>
+        <w:t>datos</w:t>
+      </w:r>
+      <w:proofErr w:type="spellEnd"/>
+      <w:r>
+        <w:rPr>
+          <w:rFonts w:ascii="Consolas" w:eastAsia="Times New Roman" w:hAnsi="Consolas" w:cs="Times New Roman"/>
+          <w:sz w:val="21"/>
+          <w:szCs w:val="21"/>
+          <w:lang w:val="en-US" w:eastAsia="es-MX"/>
+        </w:rPr>
+        <w:t>['</w:t>
+      </w:r>
+      <w:proofErr w:type="spellStart"/>
+      <w:r>
+        <w:rPr>
+          <w:rFonts w:ascii="Consolas" w:eastAsia="Times New Roman" w:hAnsi="Consolas" w:cs="Times New Roman"/>
+          <w:sz w:val="21"/>
+          <w:szCs w:val="21"/>
+          <w:lang w:val="en-US" w:eastAsia="es-MX"/>
+        </w:rPr>
+        <w:t>tiempo</w:t>
+      </w:r>
+      <w:proofErr w:type="spellEnd"/>
+      <w:proofErr w:type="gramStart"/>
+      <w:r>
+        <w:rPr>
+          <w:rFonts w:ascii="Consolas" w:eastAsia="Times New Roman" w:hAnsi="Consolas" w:cs="Times New Roman"/>
+          <w:sz w:val="21"/>
+          <w:szCs w:val="21"/>
+          <w:lang w:val="en-US" w:eastAsia="es-MX"/>
+        </w:rPr>
+        <w:t>']=</w:t>
+      </w:r>
+      <w:proofErr w:type="gramEnd"/>
+      <w:r>
+        <w:rPr>
+          <w:rFonts w:ascii="Consolas" w:eastAsia="Times New Roman" w:hAnsi="Consolas" w:cs="Times New Roman"/>
+          <w:sz w:val="21"/>
+          <w:szCs w:val="21"/>
+          <w:lang w:val="en-US" w:eastAsia="es-MX"/>
+        </w:rPr>
+        <w:t>$_POST['</w:t>
+      </w:r>
+      <w:proofErr w:type="spellStart"/>
+      <w:r>
+        <w:rPr>
+          <w:rFonts w:ascii="Consolas" w:eastAsia="Times New Roman" w:hAnsi="Consolas" w:cs="Times New Roman"/>
+          <w:sz w:val="21"/>
+          <w:szCs w:val="21"/>
+          <w:lang w:val="en-US" w:eastAsia="es-MX"/>
+        </w:rPr>
+        <w:t>tiempo</w:t>
+      </w:r>
+      <w:proofErr w:type="spellEnd"/>
+      <w:r>
+        <w:rPr>
+          <w:rFonts w:ascii="Consolas" w:eastAsia="Times New Roman" w:hAnsi="Consolas" w:cs="Times New Roman"/>
+          <w:sz w:val="21"/>
+          <w:szCs w:val="21"/>
+          <w:lang w:val="en-US" w:eastAsia="es-MX"/>
+        </w:rPr>
+        <w:t>'];</w:t>
+      </w:r>
+    </w:p>
+    <w:p>
+      <w:pPr>
+        <w:pStyle w:val="Sinespaciado"/>
+        <w:rPr>
+          <w:rFonts w:ascii="Consolas" w:eastAsia="Times New Roman" w:hAnsi="Consolas" w:cs="Times New Roman"/>
+          <w:sz w:val="21"/>
+          <w:szCs w:val="21"/>
+          <w:lang w:val="en-US" w:eastAsia="es-MX"/>
+        </w:rPr>
+      </w:pPr>
+      <w:r>
+        <w:rPr>
+          <w:rFonts w:ascii="Consolas" w:eastAsia="Times New Roman" w:hAnsi="Consolas" w:cs="Times New Roman"/>
+          <w:sz w:val="21"/>
+          <w:szCs w:val="21"/>
+          <w:lang w:val="en-US" w:eastAsia="es-MX"/>
+        </w:rPr>
+        <w:t>            $</w:t>
+      </w:r>
+      <w:proofErr w:type="spellStart"/>
+      <w:r>
+        <w:rPr>
+          <w:rFonts w:ascii="Consolas" w:eastAsia="Times New Roman" w:hAnsi="Consolas" w:cs="Times New Roman"/>
+          <w:sz w:val="21"/>
+          <w:szCs w:val="21"/>
+          <w:lang w:val="en-US" w:eastAsia="es-MX"/>
+        </w:rPr>
+        <w:t>datos</w:t>
+      </w:r>
+      <w:proofErr w:type="spellEnd"/>
+      <w:r>
+        <w:rPr>
+          <w:rFonts w:ascii="Consolas" w:eastAsia="Times New Roman" w:hAnsi="Consolas" w:cs="Times New Roman"/>
+          <w:sz w:val="21"/>
+          <w:szCs w:val="21"/>
+          <w:lang w:val="en-US" w:eastAsia="es-MX"/>
+        </w:rPr>
+        <w:t>['</w:t>
+      </w:r>
+      <w:proofErr w:type="spellStart"/>
+      <w:r>
+        <w:rPr>
+          <w:rFonts w:ascii="Consolas" w:eastAsia="Times New Roman" w:hAnsi="Consolas" w:cs="Times New Roman"/>
+          <w:sz w:val="21"/>
+          <w:szCs w:val="21"/>
+          <w:lang w:val="en-US" w:eastAsia="es-MX"/>
+        </w:rPr>
+        <w:t>cooperativa</w:t>
+      </w:r>
+      <w:proofErr w:type="spellEnd"/>
+      <w:proofErr w:type="gramStart"/>
+      <w:r>
+        <w:rPr>
+          <w:rFonts w:ascii="Consolas" w:eastAsia="Times New Roman" w:hAnsi="Consolas" w:cs="Times New Roman"/>
+          <w:sz w:val="21"/>
+          <w:szCs w:val="21"/>
+          <w:lang w:val="en-US" w:eastAsia="es-MX"/>
+        </w:rPr>
+        <w:t>']=</w:t>
+      </w:r>
+      <w:proofErr w:type="gramEnd"/>
+      <w:r>
+        <w:rPr>
+          <w:rFonts w:ascii="Consolas" w:eastAsia="Times New Roman" w:hAnsi="Consolas" w:cs="Times New Roman"/>
+          <w:sz w:val="21"/>
+          <w:szCs w:val="21"/>
+          <w:lang w:val="en-US" w:eastAsia="es-MX"/>
+        </w:rPr>
+        <w:t>$_POST['</w:t>
+      </w:r>
+      <w:proofErr w:type="spellStart"/>
+      <w:r>
+        <w:rPr>
+          <w:rFonts w:ascii="Consolas" w:eastAsia="Times New Roman" w:hAnsi="Consolas" w:cs="Times New Roman"/>
+          <w:sz w:val="21"/>
+          <w:szCs w:val="21"/>
+          <w:lang w:val="en-US" w:eastAsia="es-MX"/>
+        </w:rPr>
+        <w:t>cooperativa</w:t>
+      </w:r>
+      <w:proofErr w:type="spellEnd"/>
+      <w:r>
+        <w:rPr>
+          <w:rFonts w:ascii="Consolas" w:eastAsia="Times New Roman" w:hAnsi="Consolas" w:cs="Times New Roman"/>
+          <w:sz w:val="21"/>
+          <w:szCs w:val="21"/>
+          <w:lang w:val="en-US" w:eastAsia="es-MX"/>
+        </w:rPr>
+        <w:t>'];</w:t>
+      </w:r>
+    </w:p>
+    <w:p>
+      <w:pPr>
+        <w:pStyle w:val="Sinespaciado"/>
+        <w:rPr>
+          <w:rFonts w:ascii="Consolas" w:eastAsia="Times New Roman" w:hAnsi="Consolas" w:cs="Times New Roman"/>
+          <w:sz w:val="21"/>
+          <w:szCs w:val="21"/>
+          <w:lang w:val="en-US" w:eastAsia="es-MX"/>
+        </w:rPr>
+      </w:pPr>
+      <w:r>
+        <w:rPr>
+          <w:rFonts w:ascii="Consolas" w:eastAsia="Times New Roman" w:hAnsi="Consolas" w:cs="Times New Roman"/>
+          <w:sz w:val="21"/>
+          <w:szCs w:val="21"/>
+          <w:lang w:val="en-US" w:eastAsia="es-MX"/>
+        </w:rPr>
+        <w:t>            $</w:t>
+      </w:r>
+      <w:proofErr w:type="spellStart"/>
+      <w:r>
+        <w:rPr>
+          <w:rFonts w:ascii="Consolas" w:eastAsia="Times New Roman" w:hAnsi="Consolas" w:cs="Times New Roman"/>
+          <w:sz w:val="21"/>
+          <w:szCs w:val="21"/>
+          <w:lang w:val="en-US" w:eastAsia="es-MX"/>
+        </w:rPr>
+        <w:t>datos</w:t>
+      </w:r>
+      <w:proofErr w:type="spellEnd"/>
+      <w:r>
+        <w:rPr>
+          <w:rFonts w:ascii="Consolas" w:eastAsia="Times New Roman" w:hAnsi="Consolas" w:cs="Times New Roman"/>
+          <w:sz w:val="21"/>
+          <w:szCs w:val="21"/>
+          <w:lang w:val="en-US" w:eastAsia="es-MX"/>
+        </w:rPr>
+        <w:t>['image</w:t>
+      </w:r>
+      <w:proofErr w:type="gramStart"/>
+      <w:r>
+        <w:rPr>
+          <w:rFonts w:ascii="Consolas" w:eastAsia="Times New Roman" w:hAnsi="Consolas" w:cs="Times New Roman"/>
+          <w:sz w:val="21"/>
+          <w:szCs w:val="21"/>
+          <w:lang w:val="en-US" w:eastAsia="es-MX"/>
+        </w:rPr>
+        <w:t>']=</w:t>
+      </w:r>
+      <w:proofErr w:type="gramEnd"/>
+      <w:r>
+        <w:rPr>
+          <w:rFonts w:ascii="Consolas" w:eastAsia="Times New Roman" w:hAnsi="Consolas" w:cs="Times New Roman"/>
+          <w:sz w:val="21"/>
+          <w:szCs w:val="21"/>
+          <w:lang w:val="en-US" w:eastAsia="es-MX"/>
+        </w:rPr>
+        <w:t>$_POST['image'];</w:t>
+      </w:r>
+    </w:p>
+    <w:p>
+      <w:pPr>
+        <w:pStyle w:val="Sinespaciado"/>
+        <w:rPr>
+          <w:rFonts w:ascii="Consolas" w:eastAsia="Times New Roman" w:hAnsi="Consolas" w:cs="Times New Roman"/>
+          <w:sz w:val="21"/>
+          <w:szCs w:val="21"/>
+          <w:lang w:val="en-US" w:eastAsia="es-MX"/>
+        </w:rPr>
+      </w:pPr>
+      <w:r>
+        <w:rPr>
+          <w:rFonts w:ascii="Consolas" w:eastAsia="Times New Roman" w:hAnsi="Consolas" w:cs="Times New Roman"/>
+          <w:sz w:val="21"/>
+          <w:szCs w:val="21"/>
+          <w:lang w:val="en-US" w:eastAsia="es-MX"/>
+        </w:rPr>
+        <w:t>            $</w:t>
+      </w:r>
+      <w:proofErr w:type="spellStart"/>
+      <w:r>
+        <w:rPr>
+          <w:rFonts w:ascii="Consolas" w:eastAsia="Times New Roman" w:hAnsi="Consolas" w:cs="Times New Roman"/>
+          <w:sz w:val="21"/>
+          <w:szCs w:val="21"/>
+          <w:lang w:val="en-US" w:eastAsia="es-MX"/>
+        </w:rPr>
+        <w:t>datos</w:t>
+      </w:r>
+      <w:proofErr w:type="spellEnd"/>
+      <w:r>
+        <w:rPr>
+          <w:rFonts w:ascii="Consolas" w:eastAsia="Times New Roman" w:hAnsi="Consolas" w:cs="Times New Roman"/>
+          <w:sz w:val="21"/>
+          <w:szCs w:val="21"/>
+          <w:lang w:val="en-US" w:eastAsia="es-MX"/>
+        </w:rPr>
+        <w:t>['price</w:t>
+      </w:r>
+      <w:proofErr w:type="gramStart"/>
+      <w:r>
+        <w:rPr>
+          <w:rFonts w:ascii="Consolas" w:eastAsia="Times New Roman" w:hAnsi="Consolas" w:cs="Times New Roman"/>
+          <w:sz w:val="21"/>
+          <w:szCs w:val="21"/>
+          <w:lang w:val="en-US" w:eastAsia="es-MX"/>
+        </w:rPr>
+        <w:t>']=</w:t>
+      </w:r>
+      <w:proofErr w:type="gramEnd"/>
+      <w:r>
+        <w:rPr>
+          <w:rFonts w:ascii="Consolas" w:eastAsia="Times New Roman" w:hAnsi="Consolas" w:cs="Times New Roman"/>
+          <w:sz w:val="21"/>
+          <w:szCs w:val="21"/>
+          <w:lang w:val="en-US" w:eastAsia="es-MX"/>
+        </w:rPr>
+        <w:t>$_POST['price'];</w:t>
+      </w:r>
+    </w:p>
+    <w:p>
+      <w:pPr>
+        <w:pStyle w:val="Sinespaciado"/>
+        <w:rPr>
+          <w:rFonts w:ascii="Consolas" w:eastAsia="Times New Roman" w:hAnsi="Consolas" w:cs="Times New Roman"/>
+          <w:sz w:val="21"/>
+          <w:szCs w:val="21"/>
+          <w:lang w:val="en-US" w:eastAsia="es-MX"/>
+        </w:rPr>
+      </w:pPr>
+      <w:r>
+        <w:rPr>
+          <w:rFonts w:ascii="Consolas" w:eastAsia="Times New Roman" w:hAnsi="Consolas" w:cs="Times New Roman"/>
+          <w:sz w:val="21"/>
+          <w:szCs w:val="21"/>
+          <w:lang w:val="en-US" w:eastAsia="es-MX"/>
+        </w:rPr>
+        <w:t>        </w:t>
+      </w:r>
+    </w:p>
+    <w:p>
+      <w:pPr>
+        <w:pStyle w:val="Sinespaciado"/>
+        <w:rPr>
+          <w:rFonts w:ascii="Consolas" w:eastAsia="Times New Roman" w:hAnsi="Consolas" w:cs="Times New Roman"/>
+          <w:sz w:val="21"/>
+          <w:szCs w:val="21"/>
+          <w:lang w:eastAsia="es-MX"/>
+        </w:rPr>
+      </w:pPr>
+      <w:r>
+        <w:rPr>
+          <w:rFonts w:ascii="Consolas" w:eastAsia="Times New Roman" w:hAnsi="Consolas" w:cs="Times New Roman"/>
+          <w:sz w:val="21"/>
+          <w:szCs w:val="21"/>
+          <w:lang w:val="en-US" w:eastAsia="es-MX"/>
+        </w:rPr>
+        <w:t>                </w:t>
+      </w:r>
+      <w:proofErr w:type="spellStart"/>
+      <w:r>
+        <w:rPr>
+          <w:rFonts w:ascii="Consolas" w:eastAsia="Times New Roman" w:hAnsi="Consolas" w:cs="Times New Roman"/>
+          <w:sz w:val="21"/>
+          <w:szCs w:val="21"/>
+          <w:lang w:eastAsia="es-MX"/>
+        </w:rPr>
+        <w:t>if</w:t>
+      </w:r>
+      <w:proofErr w:type="spellEnd"/>
+      <w:r>
+        <w:rPr>
+          <w:rFonts w:ascii="Consolas" w:eastAsia="Times New Roman" w:hAnsi="Consolas" w:cs="Times New Roman"/>
+          <w:sz w:val="21"/>
+          <w:szCs w:val="21"/>
+          <w:lang w:eastAsia="es-MX"/>
+        </w:rPr>
+        <w:t>($</w:t>
+      </w:r>
+      <w:proofErr w:type="spellStart"/>
+      <w:r>
+        <w:rPr>
+          <w:rFonts w:ascii="Consolas" w:eastAsia="Times New Roman" w:hAnsi="Consolas" w:cs="Times New Roman"/>
+          <w:sz w:val="21"/>
+          <w:szCs w:val="21"/>
+          <w:lang w:eastAsia="es-MX"/>
+        </w:rPr>
+        <w:t>objUsuario</w:t>
+      </w:r>
+      <w:proofErr w:type="spellEnd"/>
+      <w:r>
+        <w:rPr>
+          <w:rFonts w:ascii="Consolas" w:eastAsia="Times New Roman" w:hAnsi="Consolas" w:cs="Times New Roman"/>
+          <w:sz w:val="21"/>
+          <w:szCs w:val="21"/>
+          <w:lang w:eastAsia="es-MX"/>
+        </w:rPr>
+        <w:t>-&gt;</w:t>
+      </w:r>
+      <w:proofErr w:type="spellStart"/>
+      <w:r>
+        <w:rPr>
+          <w:rFonts w:ascii="Consolas" w:eastAsia="Times New Roman" w:hAnsi="Consolas" w:cs="Times New Roman"/>
+          <w:sz w:val="21"/>
+          <w:szCs w:val="21"/>
+          <w:lang w:eastAsia="es-MX"/>
+        </w:rPr>
+        <w:t>nuevo_</w:t>
+      </w:r>
+      <w:proofErr w:type="gramStart"/>
+      <w:r>
+        <w:rPr>
+          <w:rFonts w:ascii="Consolas" w:eastAsia="Times New Roman" w:hAnsi="Consolas" w:cs="Times New Roman"/>
+          <w:sz w:val="21"/>
+          <w:szCs w:val="21"/>
+          <w:lang w:eastAsia="es-MX"/>
+        </w:rPr>
+        <w:t>ticket</w:t>
+      </w:r>
+      <w:proofErr w:type="spellEnd"/>
+      <w:proofErr w:type="gramEnd"/>
+      <w:r>
+        <w:rPr>
+          <w:rFonts w:ascii="Consolas" w:eastAsia="Times New Roman" w:hAnsi="Consolas" w:cs="Times New Roman"/>
+          <w:sz w:val="21"/>
+          <w:szCs w:val="21"/>
+          <w:lang w:eastAsia="es-MX"/>
+        </w:rPr>
+        <w:t>($datos))</w:t>
+      </w:r>
+    </w:p>
+    <w:p>
+      <w:pPr>
+        <w:pStyle w:val="Sinespaciado"/>
+        <w:rPr>
+          <w:rFonts w:ascii="Consolas" w:eastAsia="Times New Roman" w:hAnsi="Consolas" w:cs="Times New Roman"/>
+          <w:sz w:val="21"/>
+          <w:szCs w:val="21"/>
+          <w:lang w:eastAsia="es-MX"/>
+        </w:rPr>
+      </w:pPr>
+      <w:r>
+        <w:rPr>
+          <w:rFonts w:ascii="Consolas" w:eastAsia="Times New Roman" w:hAnsi="Consolas" w:cs="Times New Roman"/>
+          <w:sz w:val="21"/>
+          <w:szCs w:val="21"/>
+          <w:lang w:eastAsia="es-MX"/>
+        </w:rPr>
+        <w:t>                {</w:t>
+      </w:r>
+    </w:p>
+    <w:p>
+      <w:pPr>
+        <w:pStyle w:val="Sinespaciado"/>
+        <w:rPr>
+          <w:rFonts w:ascii="Consolas" w:eastAsia="Times New Roman" w:hAnsi="Consolas" w:cs="Times New Roman"/>
+          <w:sz w:val="21"/>
+          <w:szCs w:val="21"/>
+          <w:lang w:eastAsia="es-MX"/>
+        </w:rPr>
+      </w:pPr>
+      <w:r>
+        <w:rPr>
+          <w:rFonts w:ascii="Consolas" w:eastAsia="Times New Roman" w:hAnsi="Consolas" w:cs="Times New Roman"/>
+          <w:sz w:val="21"/>
+          <w:szCs w:val="21"/>
+          <w:lang w:eastAsia="es-MX"/>
+        </w:rPr>
+        <w:t>                    echo "</w:t>
+      </w:r>
+      <w:proofErr w:type="gramStart"/>
+      <w:r>
+        <w:rPr>
+          <w:rFonts w:ascii="Consolas" w:eastAsia="Times New Roman" w:hAnsi="Consolas" w:cs="Times New Roman"/>
+          <w:sz w:val="21"/>
+          <w:szCs w:val="21"/>
+          <w:lang w:eastAsia="es-MX"/>
+        </w:rPr>
+        <w:t>Ticket</w:t>
+      </w:r>
+      <w:proofErr w:type="gramEnd"/>
+      <w:r>
+        <w:rPr>
+          <w:rFonts w:ascii="Consolas" w:eastAsia="Times New Roman" w:hAnsi="Consolas" w:cs="Times New Roman"/>
+          <w:sz w:val="21"/>
+          <w:szCs w:val="21"/>
+          <w:lang w:eastAsia="es-MX"/>
+        </w:rPr>
+        <w:t> ingresado";</w:t>
+      </w:r>
+    </w:p>
+    <w:p>
+      <w:pPr>
+        <w:pStyle w:val="Sinespaciado"/>
+        <w:rPr>
+          <w:rFonts w:ascii="Consolas" w:eastAsia="Times New Roman" w:hAnsi="Consolas" w:cs="Times New Roman"/>
+          <w:sz w:val="21"/>
+          <w:szCs w:val="21"/>
+          <w:lang w:eastAsia="es-MX"/>
+        </w:rPr>
+      </w:pPr>
+      <w:r>
+        <w:rPr>
+          <w:rFonts w:ascii="Consolas" w:eastAsia="Times New Roman" w:hAnsi="Consolas" w:cs="Times New Roman"/>
+          <w:sz w:val="21"/>
+          <w:szCs w:val="21"/>
+          <w:lang w:eastAsia="es-MX"/>
+        </w:rPr>
+        <w:t>                }</w:t>
+      </w:r>
+    </w:p>
+    <w:p>
+      <w:pPr>
+        <w:pStyle w:val="Sinespaciado"/>
+        <w:rPr>
+          <w:rFonts w:ascii="Consolas" w:eastAsia="Times New Roman" w:hAnsi="Consolas" w:cs="Times New Roman"/>
+          <w:sz w:val="21"/>
+          <w:szCs w:val="21"/>
+          <w:lang w:eastAsia="es-MX"/>
+        </w:rPr>
+      </w:pPr>
+      <w:r>
+        <w:rPr>
+          <w:rFonts w:ascii="Consolas" w:eastAsia="Times New Roman" w:hAnsi="Consolas" w:cs="Times New Roman"/>
+          <w:sz w:val="21"/>
+          <w:szCs w:val="21"/>
+          <w:lang w:eastAsia="es-MX"/>
+        </w:rPr>
+        <w:t>                </w:t>
+      </w:r>
+      <w:proofErr w:type="spellStart"/>
+      <w:r>
+        <w:rPr>
+          <w:rFonts w:ascii="Consolas" w:eastAsia="Times New Roman" w:hAnsi="Consolas" w:cs="Times New Roman"/>
+          <w:sz w:val="21"/>
+          <w:szCs w:val="21"/>
+          <w:lang w:eastAsia="es-MX"/>
+        </w:rPr>
+        <w:t>else</w:t>
+      </w:r>
+      <w:proofErr w:type="spellEnd"/>
+    </w:p>
+    <w:p>
+      <w:pPr>
+        <w:pStyle w:val="Sinespaciado"/>
+        <w:rPr>
+          <w:rFonts w:ascii="Consolas" w:eastAsia="Times New Roman" w:hAnsi="Consolas" w:cs="Times New Roman"/>
+          <w:sz w:val="21"/>
+          <w:szCs w:val="21"/>
+          <w:lang w:eastAsia="es-MX"/>
+        </w:rPr>
+      </w:pPr>
+      <w:r>
+        <w:rPr>
+          <w:rFonts w:ascii="Consolas" w:eastAsia="Times New Roman" w:hAnsi="Consolas" w:cs="Times New Roman"/>
+          <w:sz w:val="21"/>
+          <w:szCs w:val="21"/>
+          <w:lang w:eastAsia="es-MX"/>
+        </w:rPr>
+        <w:t>                {</w:t>
+      </w:r>
+    </w:p>
+    <w:p>
+      <w:pPr>
+        <w:pStyle w:val="Sinespaciado"/>
+        <w:rPr>
+          <w:rFonts w:ascii="Consolas" w:eastAsia="Times New Roman" w:hAnsi="Consolas" w:cs="Times New Roman"/>
+          <w:sz w:val="21"/>
+          <w:szCs w:val="21"/>
+          <w:lang w:eastAsia="es-MX"/>
+        </w:rPr>
+      </w:pPr>
+      <w:r>
+        <w:rPr>
+          <w:rFonts w:ascii="Consolas" w:eastAsia="Times New Roman" w:hAnsi="Consolas" w:cs="Times New Roman"/>
+          <w:sz w:val="21"/>
+          <w:szCs w:val="21"/>
+          <w:lang w:eastAsia="es-MX"/>
+        </w:rPr>
+        <w:t>                    echo "Error al registrar Ticket</w:t>
+      </w:r>
+      <w:proofErr w:type="gramStart"/>
+      <w:r>
+        <w:rPr>
+          <w:rFonts w:ascii="Consolas" w:eastAsia="Times New Roman" w:hAnsi="Consolas" w:cs="Times New Roman"/>
+          <w:sz w:val="21"/>
+          <w:szCs w:val="21"/>
+          <w:lang w:eastAsia="es-MX"/>
+        </w:rPr>
+        <w:t>".$</w:t>
+      </w:r>
+      <w:proofErr w:type="gramEnd"/>
+      <w:r>
+        <w:rPr>
+          <w:rFonts w:ascii="Consolas" w:eastAsia="Times New Roman" w:hAnsi="Consolas" w:cs="Times New Roman"/>
+          <w:sz w:val="21"/>
+          <w:szCs w:val="21"/>
+          <w:lang w:eastAsia="es-MX"/>
+        </w:rPr>
+        <w:t>objUsuario-&gt;geterror();</w:t>
+      </w:r>
+    </w:p>
+    <w:p>
+      <w:pPr>
+        <w:pStyle w:val="Sinespaciado"/>
+        <w:rPr>
+          <w:rFonts w:ascii="Consolas" w:eastAsia="Times New Roman" w:hAnsi="Consolas" w:cs="Times New Roman"/>
+          <w:sz w:val="21"/>
+          <w:szCs w:val="21"/>
+          <w:lang w:eastAsia="es-MX"/>
+        </w:rPr>
+      </w:pPr>
+      <w:r>
+        <w:rPr>
+          <w:rFonts w:ascii="Consolas" w:eastAsia="Times New Roman" w:hAnsi="Consolas" w:cs="Times New Roman"/>
+          <w:sz w:val="21"/>
+          <w:szCs w:val="21"/>
+          <w:lang w:eastAsia="es-MX"/>
+        </w:rPr>
+        <w:t>                }</w:t>
+      </w:r>
+    </w:p>
+    <w:p>
+      <w:pPr>
+        <w:pStyle w:val="Sinespaciado"/>
+        <w:rPr>
+          <w:rFonts w:ascii="Consolas" w:eastAsia="Times New Roman" w:hAnsi="Consolas" w:cs="Times New Roman"/>
+          <w:sz w:val="21"/>
+          <w:szCs w:val="21"/>
+          <w:lang w:eastAsia="es-MX"/>
+        </w:rPr>
+      </w:pPr>
+      <w:r>
+        <w:rPr>
+          <w:rFonts w:ascii="Consolas" w:eastAsia="Times New Roman" w:hAnsi="Consolas" w:cs="Times New Roman"/>
+          <w:sz w:val="21"/>
+          <w:szCs w:val="21"/>
+          <w:lang w:eastAsia="es-MX"/>
+        </w:rPr>
+        <w:t>            break;</w:t>
+      </w:r>
+    </w:p>
+    <w:p>
+      <w:pPr>
+        <w:pStyle w:val="Sinespaciado"/>
+        <w:rPr>
+          <w:lang w:eastAsia="es-MX"/>
+        </w:rPr>
+      </w:pPr>
+    </w:p>
+    <w:p>
+      <w:pPr>
+        <w:pStyle w:val="Sinespaciado"/>
+        <w:rPr>
+          <w:lang w:eastAsia="es-MX"/>
+        </w:rPr>
+      </w:pPr>
+    </w:p>
+    <w:p>
+      <w:pPr>
+        <w:pStyle w:val="Sinespaciado"/>
+        <w:rPr>
+          <w:lang w:eastAsia="es-MX"/>
+        </w:rPr>
+      </w:pPr>
+    </w:p>
+    <w:p>
+      <w:pPr>
+        <w:pStyle w:val="Sinespaciado"/>
+        <w:rPr>
+          <w:lang w:eastAsia="es-MX"/>
+        </w:rPr>
+      </w:pPr>
+    </w:p>
+    <w:p>
+      <w:pPr>
+        <w:pStyle w:val="Sinespaciado"/>
+        <w:rPr>
+          <w:lang w:eastAsia="es-MX"/>
+        </w:rPr>
+      </w:pPr>
+    </w:p>
+    <w:p>
+      <w:pPr>
+        <w:pStyle w:val="Sinespaciado"/>
+        <w:rPr>
+          <w:lang w:eastAsia="es-MX"/>
+        </w:rPr>
+      </w:pPr>
+    </w:p>
+    <w:p>
+      <w:pPr>
+        <w:pStyle w:val="Sinespaciado"/>
+        <w:rPr>
+          <w:lang w:eastAsia="es-MX"/>
+        </w:rPr>
+      </w:pPr>
+    </w:p>
+    <w:p>
+      <w:pPr>
+        <w:pStyle w:val="Sinespaciado"/>
+        <w:rPr>
+          <w:lang w:eastAsia="es-MX"/>
+        </w:rPr>
+      </w:pPr>
+    </w:p>
+    <w:p>
+      <w:pPr>
+        <w:pStyle w:val="Sinespaciado"/>
+        <w:rPr>
+          <w:lang w:eastAsia="es-MX"/>
+        </w:rPr>
+      </w:pPr>
+    </w:p>
+    <w:p>
+      <w:pPr>
+        <w:pStyle w:val="Sinespaciado"/>
+        <w:rPr>
+          <w:lang w:eastAsia="es-MX"/>
+        </w:rPr>
+      </w:pPr>
+    </w:p>
+    <w:p>
+      <w:pPr>
+        <w:pStyle w:val="Sinespaciado"/>
+        <w:rPr>
+          <w:lang w:eastAsia="es-MX"/>
+        </w:rPr>
+      </w:pPr>
+    </w:p>
+    <w:p>
+      <w:pPr>
+        <w:pStyle w:val="Sinespaciado"/>
+        <w:rPr>
+          <w:lang w:eastAsia="es-MX"/>
+        </w:rPr>
+      </w:pPr>
+    </w:p>
+    <w:p>
+      <w:pPr>
+        <w:pStyle w:val="Sinespaciado"/>
+        <w:rPr>
+          <w:lang w:eastAsia="es-MX"/>
+        </w:rPr>
+      </w:pPr>
+    </w:p>
+    <w:p>
+      <w:pPr>
+        <w:pStyle w:val="Sinespaciado"/>
+        <w:rPr>
+          <w:lang w:eastAsia="es-MX"/>
+        </w:rPr>
+      </w:pPr>
+    </w:p>
+    <w:p>
+      <w:pPr>
+        <w:tabs>
+          <w:tab w:val="left" w:pos="1808"/>
+        </w:tabs>
+        <w:jc w:val="center"/>
+        <w:rPr>
+          <w:b/>
+          <w:bCs/>
+          <w:sz w:val="28"/>
+          <w:szCs w:val="28"/>
+          <w:lang w:eastAsia="es-MX"/>
+        </w:rPr>
+      </w:pPr>
+      <w:r>
+        <w:rPr>
+          <w:b/>
+          <w:bCs/>
+          <w:sz w:val="28"/>
+          <w:szCs w:val="28"/>
+          <w:lang w:eastAsia="es-MX"/>
+        </w:rPr>
+        <w:lastRenderedPageBreak/>
+        <w:t>Interfaz del Administrador</w:t>
+      </w:r>
+    </w:p>
+    <w:p>
+      <w:pPr>
+        <w:tabs>
+          <w:tab w:val="left" w:pos="1808"/>
+        </w:tabs>
+        <w:rPr>
+          <w:lang w:eastAsia="es-MX"/>
+        </w:rPr>
+      </w:pPr>
+    </w:p>
+    <w:p>
+      <w:pPr>
+        <w:tabs>
+          <w:tab w:val="left" w:pos="1808"/>
+        </w:tabs>
+        <w:rPr>
+          <w:lang w:eastAsia="es-MX"/>
+        </w:rPr>
+      </w:pPr>
+    </w:p>
+    <w:p>
+      <w:pPr>
+        <w:tabs>
+          <w:tab w:val="left" w:pos="1808"/>
+        </w:tabs>
+        <w:rPr>
+          <w:lang w:eastAsia="es-MX"/>
+        </w:rPr>
+      </w:pPr>
+      <w:r>
+        <w:rPr>
+          <w:lang w:eastAsia="es-MX"/>
+        </w:rPr>
+        <w:t xml:space="preserve">Inicio: El inicio del Admin será el de las noticias </w:t>
+      </w:r>
+    </w:p>
+    <w:p>
+      <w:pPr>
+        <w:tabs>
+          <w:tab w:val="left" w:pos="1808"/>
+        </w:tabs>
+        <w:rPr>
+          <w:lang w:eastAsia="es-MX"/>
+        </w:rPr>
+      </w:pPr>
+    </w:p>
+    <w:p>
+      <w:pPr>
+        <w:tabs>
+          <w:tab w:val="left" w:pos="1808"/>
+        </w:tabs>
+        <w:rPr>
+          <w:lang w:eastAsia="es-MX"/>
+        </w:rPr>
+      </w:pPr>
+    </w:p>
+    <w:p>
+      <w:pPr>
+        <w:tabs>
+          <w:tab w:val="left" w:pos="1808"/>
+        </w:tabs>
+        <w:rPr>
+          <w:lang w:eastAsia="es-MX"/>
+        </w:rPr>
+      </w:pPr>
+      <w:r>
+        <w:rPr>
+          <w:noProof/>
+          <w:lang w:eastAsia="es-MX"/>
+        </w:rPr>
+        <w:drawing>
+          <wp:anchor distT="0" distB="0" distL="114300" distR="114300" simplePos="0" relativeHeight="251671552" behindDoc="0" locked="0" layoutInCell="1" allowOverlap="1" wp14:anchorId="6D5F70F9" wp14:editId="03AB86B9">
+            <wp:simplePos x="0" y="0"/>
+            <wp:positionH relativeFrom="margin">
+              <wp:align>center</wp:align>
+            </wp:positionH>
+            <wp:positionV relativeFrom="paragraph">
+              <wp:posOffset>255941</wp:posOffset>
+            </wp:positionV>
+            <wp:extent cx="7358380" cy="5003165"/>
+            <wp:effectExtent l="0" t="0" r="0" b="6985"/>
+            <wp:wrapNone/>
+            <wp:docPr id="13" name="Imagen 13"/>
+            <wp:cNvGraphicFramePr>
+              <a:graphicFrameLocks xmlns:a="http://schemas.openxmlformats.org/drawingml/2006/main" noChangeAspect="1"/>
+            </wp:cNvGraphicFramePr>
+            <a:graphic xmlns:a="http://schemas.openxmlformats.org/drawingml/2006/main">
+              <a:graphicData uri="http://schemas.openxmlformats.org/drawingml/2006/picture">
+                <pic:pic xmlns:pic="http://schemas.openxmlformats.org/drawingml/2006/picture">
+                  <pic:nvPicPr>
+                    <pic:cNvPr id="0" name="Picture 2"/>
+                    <pic:cNvPicPr>
+                      <a:picLocks noChangeAspect="1" noChangeArrowheads="1"/>
+                    </pic:cNvPicPr>
+                  </pic:nvPicPr>
+                  <pic:blipFill>
+                    <a:blip r:embed="rId15">
+                      <a:extLst>
+                        <a:ext uri="{28A0092B-C50C-407E-A947-70E740481C1C}">
+                          <a14:useLocalDpi xmlns:a14="http://schemas.microsoft.com/office/drawing/2010/main" val="0"/>
+                        </a:ext>
+                      </a:extLst>
+                    </a:blip>
+                    <a:srcRect/>
+                    <a:stretch>
+                      <a:fillRect/>
+                    </a:stretch>
+                  </pic:blipFill>
+                  <pic:spPr bwMode="auto">
+                    <a:xfrm>
+                      <a:off x="0" y="0"/>
+                      <a:ext cx="7358380" cy="5003165"/>
+                    </a:xfrm>
+                    <a:prstGeom prst="rect">
+                      <a:avLst/>
+                    </a:prstGeom>
+                    <a:noFill/>
+                    <a:ln>
+                      <a:noFill/>
+                    </a:ln>
+                  </pic:spPr>
+                </pic:pic>
+              </a:graphicData>
+            </a:graphic>
+            <wp14:sizeRelH relativeFrom="margin">
+              <wp14:pctWidth>0</wp14:pctWidth>
+            </wp14:sizeRelH>
+            <wp14:sizeRelV relativeFrom="margin">
+              <wp14:pctHeight>0</wp14:pctHeight>
+            </wp14:sizeRelV>
+          </wp:anchor>
+        </w:drawing>
+      </w:r>
+    </w:p>
+    <w:p>
+      <w:pPr>
+        <w:tabs>
+          <w:tab w:val="left" w:pos="1808"/>
+        </w:tabs>
+        <w:rPr>
+          <w:lang w:eastAsia="es-MX"/>
+        </w:rPr>
+      </w:pPr>
+    </w:p>
+    <w:p>
+      <w:pPr>
+        <w:tabs>
+          <w:tab w:val="left" w:pos="1808"/>
+        </w:tabs>
+        <w:rPr>
+          <w:lang w:eastAsia="es-MX"/>
+        </w:rPr>
+      </w:pPr>
+    </w:p>
+    <w:p>
+      <w:pPr>
+        <w:tabs>
+          <w:tab w:val="left" w:pos="1808"/>
+        </w:tabs>
+        <w:rPr>
+          <w:lang w:eastAsia="es-MX"/>
+        </w:rPr>
+      </w:pPr>
+    </w:p>
+    <w:p>
+      <w:pPr>
+        <w:tabs>
+          <w:tab w:val="left" w:pos="1808"/>
+        </w:tabs>
+        <w:rPr>
+          <w:lang w:eastAsia="es-MX"/>
+        </w:rPr>
+      </w:pPr>
+    </w:p>
+    <w:p>
+      <w:pPr>
+        <w:tabs>
+          <w:tab w:val="left" w:pos="1808"/>
+        </w:tabs>
+        <w:rPr>
+          <w:lang w:eastAsia="es-MX"/>
+        </w:rPr>
+      </w:pPr>
+    </w:p>
+    <w:p>
+      <w:pPr>
+        <w:tabs>
+          <w:tab w:val="left" w:pos="1808"/>
+        </w:tabs>
+        <w:rPr>
+          <w:lang w:eastAsia="es-MX"/>
+        </w:rPr>
+      </w:pPr>
+    </w:p>
+    <w:p>
+      <w:pPr>
+        <w:tabs>
+          <w:tab w:val="left" w:pos="1808"/>
+        </w:tabs>
+        <w:rPr>
+          <w:lang w:eastAsia="es-MX"/>
+        </w:rPr>
+      </w:pPr>
+    </w:p>
+    <w:p>
+      <w:pPr>
+        <w:tabs>
+          <w:tab w:val="left" w:pos="1808"/>
+        </w:tabs>
+        <w:rPr>
+          <w:lang w:eastAsia="es-MX"/>
+        </w:rPr>
+      </w:pPr>
+    </w:p>
+    <w:p>
+      <w:pPr>
+        <w:tabs>
+          <w:tab w:val="left" w:pos="1808"/>
+        </w:tabs>
+        <w:rPr>
+          <w:lang w:eastAsia="es-MX"/>
+        </w:rPr>
+      </w:pPr>
+    </w:p>
+    <w:p>
+      <w:pPr>
+        <w:tabs>
+          <w:tab w:val="left" w:pos="1808"/>
+        </w:tabs>
+        <w:rPr>
+          <w:lang w:eastAsia="es-MX"/>
+        </w:rPr>
+      </w:pPr>
+    </w:p>
+    <w:p>
+      <w:pPr>
+        <w:tabs>
+          <w:tab w:val="left" w:pos="1808"/>
+        </w:tabs>
+        <w:rPr>
+          <w:lang w:eastAsia="es-MX"/>
+        </w:rPr>
+      </w:pPr>
+    </w:p>
+    <w:p>
+      <w:pPr>
+        <w:tabs>
+          <w:tab w:val="left" w:pos="1808"/>
+        </w:tabs>
+        <w:rPr>
+          <w:lang w:eastAsia="es-MX"/>
+        </w:rPr>
+      </w:pPr>
+    </w:p>
+    <w:p>
+      <w:pPr>
+        <w:tabs>
+          <w:tab w:val="left" w:pos="1808"/>
+        </w:tabs>
+        <w:rPr>
+          <w:lang w:eastAsia="es-MX"/>
+        </w:rPr>
+      </w:pPr>
+    </w:p>
+    <w:p>
+      <w:pPr>
+        <w:tabs>
+          <w:tab w:val="left" w:pos="1808"/>
+        </w:tabs>
+        <w:rPr>
+          <w:lang w:eastAsia="es-MX"/>
+        </w:rPr>
+      </w:pPr>
+    </w:p>
+    <w:p>
+      <w:pPr>
+        <w:tabs>
+          <w:tab w:val="left" w:pos="1808"/>
+        </w:tabs>
+        <w:rPr>
+          <w:lang w:eastAsia="es-MX"/>
+        </w:rPr>
+      </w:pPr>
+    </w:p>
+    <w:p>
+      <w:pPr>
+        <w:tabs>
+          <w:tab w:val="left" w:pos="1808"/>
+        </w:tabs>
+        <w:rPr>
+          <w:lang w:eastAsia="es-MX"/>
+        </w:rPr>
+      </w:pPr>
+    </w:p>
+    <w:p>
+      <w:pPr>
+        <w:tabs>
+          <w:tab w:val="left" w:pos="1808"/>
+        </w:tabs>
+        <w:rPr>
+          <w:lang w:eastAsia="es-MX"/>
+        </w:rPr>
+      </w:pPr>
+    </w:p>
+    <w:p>
+      <w:pPr>
+        <w:tabs>
+          <w:tab w:val="left" w:pos="1808"/>
+        </w:tabs>
+        <w:rPr>
+          <w:lang w:eastAsia="es-MX"/>
+        </w:rPr>
+      </w:pPr>
+    </w:p>
+    <w:p>
+      <w:pPr>
+        <w:tabs>
+          <w:tab w:val="left" w:pos="1808"/>
+        </w:tabs>
+        <w:rPr>
+          <w:lang w:eastAsia="es-MX"/>
+        </w:rPr>
+      </w:pPr>
+    </w:p>
+    <w:p>
+      <w:pPr>
+        <w:tabs>
+          <w:tab w:val="left" w:pos="1808"/>
+        </w:tabs>
+        <w:rPr>
+          <w:lang w:eastAsia="es-MX"/>
+        </w:rPr>
+      </w:pPr>
+    </w:p>
+    <w:p>
+      <w:pPr>
+        <w:tabs>
+          <w:tab w:val="left" w:pos="1808"/>
+        </w:tabs>
+        <w:rPr>
+          <w:lang w:eastAsia="es-MX"/>
+        </w:rPr>
+      </w:pPr>
+    </w:p>
+    <w:p>
+      <w:pPr>
+        <w:tabs>
+          <w:tab w:val="left" w:pos="1808"/>
+        </w:tabs>
+        <w:rPr>
+          <w:lang w:eastAsia="es-MX"/>
+        </w:rPr>
+      </w:pPr>
+    </w:p>
+    <w:p>
+      <w:pPr>
+        <w:tabs>
+          <w:tab w:val="left" w:pos="1808"/>
+        </w:tabs>
+        <w:rPr>
+          <w:lang w:eastAsia="es-MX"/>
+        </w:rPr>
+      </w:pPr>
+      <w:r>
+        <w:rPr>
+          <w:noProof/>
+          <w:lang w:eastAsia="es-MX"/>
+        </w:rPr>
+        <w:lastRenderedPageBreak/>
+        <w:drawing>
+          <wp:anchor distT="0" distB="0" distL="114300" distR="114300" simplePos="0" relativeHeight="251674624" behindDoc="0" locked="0" layoutInCell="1" allowOverlap="1" wp14:anchorId="528A580F" wp14:editId="658C099E">
+            <wp:simplePos x="0" y="0"/>
+            <wp:positionH relativeFrom="column">
+              <wp:posOffset>3786357</wp:posOffset>
+            </wp:positionH>
+            <wp:positionV relativeFrom="paragraph">
+              <wp:posOffset>-567468</wp:posOffset>
+            </wp:positionV>
+            <wp:extent cx="2398395" cy="3105785"/>
+            <wp:effectExtent l="0" t="0" r="1905" b="0"/>
+            <wp:wrapNone/>
+            <wp:docPr id="16" name="Imagen 16"/>
+            <wp:cNvGraphicFramePr>
+              <a:graphicFrameLocks xmlns:a="http://schemas.openxmlformats.org/drawingml/2006/main" noChangeAspect="1"/>
+            </wp:cNvGraphicFramePr>
+            <a:graphic xmlns:a="http://schemas.openxmlformats.org/drawingml/2006/main">
+              <a:graphicData uri="http://schemas.openxmlformats.org/drawingml/2006/picture">
+                <pic:pic xmlns:pic="http://schemas.openxmlformats.org/drawingml/2006/picture">
+                  <pic:nvPicPr>
+                    <pic:cNvPr id="0" name="Picture 5"/>
+                    <pic:cNvPicPr>
+                      <a:picLocks noChangeAspect="1" noChangeArrowheads="1"/>
+                    </pic:cNvPicPr>
+                  </pic:nvPicPr>
+                  <pic:blipFill>
+                    <a:blip r:embed="rId16">
+                      <a:extLst>
+                        <a:ext uri="{28A0092B-C50C-407E-A947-70E740481C1C}">
+                          <a14:useLocalDpi xmlns:a14="http://schemas.microsoft.com/office/drawing/2010/main" val="0"/>
+                        </a:ext>
+                      </a:extLst>
+                    </a:blip>
+                    <a:srcRect/>
+                    <a:stretch>
+                      <a:fillRect/>
+                    </a:stretch>
+                  </pic:blipFill>
+                  <pic:spPr bwMode="auto">
+                    <a:xfrm>
+                      <a:off x="0" y="0"/>
+                      <a:ext cx="2398395" cy="3105785"/>
+                    </a:xfrm>
+                    <a:prstGeom prst="rect">
+                      <a:avLst/>
+                    </a:prstGeom>
+                    <a:noFill/>
+                    <a:ln>
+                      <a:noFill/>
+                    </a:ln>
+                  </pic:spPr>
+                </pic:pic>
+              </a:graphicData>
+            </a:graphic>
+          </wp:anchor>
+        </w:drawing>
+      </w:r>
+      <w:r>
+        <w:rPr>
+          <w:lang w:eastAsia="es-MX"/>
+        </w:rPr>
+        <w:t>Para finalizar sesión el Admin tiene que dar clic en el icono.</w:t>
+      </w:r>
+    </w:p>
+    <w:p>
+      <w:pPr>
+        <w:tabs>
+          <w:tab w:val="left" w:pos="1808"/>
+        </w:tabs>
+        <w:rPr>
+          <w:lang w:eastAsia="es-MX"/>
+        </w:rPr>
+      </w:pPr>
+    </w:p>
+    <w:p>
+      <w:pPr>
+        <w:tabs>
+          <w:tab w:val="left" w:pos="1808"/>
+        </w:tabs>
+        <w:rPr>
+          <w:lang w:eastAsia="es-MX"/>
+        </w:rPr>
+      </w:pPr>
+    </w:p>
+    <w:p>
+      <w:pPr>
+        <w:tabs>
+          <w:tab w:val="left" w:pos="1808"/>
+        </w:tabs>
+        <w:rPr>
+          <w:lang w:eastAsia="es-MX"/>
+        </w:rPr>
+      </w:pPr>
+    </w:p>
+    <w:p>
+      <w:pPr>
+        <w:tabs>
+          <w:tab w:val="left" w:pos="1808"/>
+        </w:tabs>
+        <w:rPr>
+          <w:lang w:eastAsia="es-MX"/>
+        </w:rPr>
+      </w:pPr>
+    </w:p>
+    <w:p>
+      <w:pPr>
+        <w:tabs>
+          <w:tab w:val="left" w:pos="1808"/>
+        </w:tabs>
+        <w:rPr>
+          <w:lang w:eastAsia="es-MX"/>
+        </w:rPr>
+      </w:pPr>
+    </w:p>
+    <w:p>
+      <w:pPr>
+        <w:tabs>
+          <w:tab w:val="left" w:pos="1808"/>
+        </w:tabs>
+        <w:rPr>
+          <w:lang w:eastAsia="es-MX"/>
+        </w:rPr>
+      </w:pPr>
+      <w:r>
+        <w:rPr>
+          <w:lang w:eastAsia="es-MX"/>
+        </w:rPr>
+        <w:t xml:space="preserve">El Admin puede ver </w:t>
+      </w:r>
+      <w:proofErr w:type="gramStart"/>
+      <w:r>
+        <w:rPr>
+          <w:lang w:eastAsia="es-MX"/>
+        </w:rPr>
+        <w:t>los ticket</w:t>
+      </w:r>
+      <w:proofErr w:type="gramEnd"/>
+      <w:r>
+        <w:rPr>
+          <w:lang w:eastAsia="es-MX"/>
+        </w:rPr>
+        <w:t xml:space="preserve"> que </w:t>
+      </w:r>
+      <w:proofErr w:type="spellStart"/>
+      <w:r>
+        <w:rPr>
+          <w:lang w:eastAsia="es-MX"/>
+        </w:rPr>
+        <w:t>a</w:t>
+      </w:r>
+      <w:proofErr w:type="spellEnd"/>
+      <w:r>
+        <w:rPr>
+          <w:lang w:eastAsia="es-MX"/>
+        </w:rPr>
+        <w:t xml:space="preserve"> creado</w:t>
+      </w:r>
+    </w:p>
+    <w:p>
+      <w:pPr>
+        <w:tabs>
+          <w:tab w:val="left" w:pos="1808"/>
+        </w:tabs>
+        <w:rPr>
+          <w:lang w:eastAsia="es-MX"/>
+        </w:rPr>
+      </w:pPr>
+    </w:p>
+    <w:p>
+      <w:pPr>
+        <w:tabs>
+          <w:tab w:val="left" w:pos="1808"/>
+        </w:tabs>
+        <w:rPr>
+          <w:lang w:eastAsia="es-MX"/>
+        </w:rPr>
+      </w:pPr>
+      <w:r>
+        <w:rPr>
+          <w:noProof/>
+          <w:lang w:eastAsia="es-MX"/>
+        </w:rPr>
+        <w:drawing>
+          <wp:anchor distT="0" distB="0" distL="114300" distR="114300" simplePos="0" relativeHeight="251672576" behindDoc="0" locked="0" layoutInCell="1" allowOverlap="1" wp14:anchorId="27A372F8" wp14:editId="2BE15317">
+            <wp:simplePos x="0" y="0"/>
+            <wp:positionH relativeFrom="margin">
+              <wp:posOffset>-548508</wp:posOffset>
+            </wp:positionH>
+            <wp:positionV relativeFrom="paragraph">
+              <wp:posOffset>333582</wp:posOffset>
+            </wp:positionV>
+            <wp:extent cx="6836735" cy="6344917"/>
+            <wp:effectExtent l="0" t="0" r="2540" b="0"/>
+            <wp:wrapNone/>
+            <wp:docPr id="12" name="Imagen 12"/>
+            <wp:cNvGraphicFramePr>
+              <a:graphicFrameLocks xmlns:a="http://schemas.openxmlformats.org/drawingml/2006/main" noChangeAspect="1"/>
+            </wp:cNvGraphicFramePr>
+            <a:graphic xmlns:a="http://schemas.openxmlformats.org/drawingml/2006/main">
+              <a:graphicData uri="http://schemas.openxmlformats.org/drawingml/2006/picture">
+                <pic:pic xmlns:pic="http://schemas.openxmlformats.org/drawingml/2006/picture">
+                  <pic:nvPicPr>
+                    <pic:cNvPr id="0" name="Picture 1"/>
+                    <pic:cNvPicPr>
+                      <a:picLocks noChangeAspect="1" noChangeArrowheads="1"/>
+                    </pic:cNvPicPr>
+                  </pic:nvPicPr>
+                  <pic:blipFill>
+                    <a:blip r:embed="rId17">
+                      <a:extLst>
+                        <a:ext uri="{28A0092B-C50C-407E-A947-70E740481C1C}">
+                          <a14:useLocalDpi xmlns:a14="http://schemas.microsoft.com/office/drawing/2010/main" val="0"/>
+                        </a:ext>
+                      </a:extLst>
+                    </a:blip>
+                    <a:srcRect/>
+                    <a:stretch>
+                      <a:fillRect/>
+                    </a:stretch>
+                  </pic:blipFill>
+                  <pic:spPr bwMode="auto">
+                    <a:xfrm>
+                      <a:off x="0" y="0"/>
+                      <a:ext cx="6846209" cy="6353710"/>
+                    </a:xfrm>
+                    <a:prstGeom prst="rect">
+                      <a:avLst/>
+                    </a:prstGeom>
+                    <a:noFill/>
+                    <a:ln>
+                      <a:noFill/>
+                    </a:ln>
+                  </pic:spPr>
+                </pic:pic>
+              </a:graphicData>
+            </a:graphic>
+            <wp14:sizeRelH relativeFrom="margin">
+              <wp14:pctWidth>0</wp14:pctWidth>
+            </wp14:sizeRelH>
+            <wp14:sizeRelV relativeFrom="margin">
+              <wp14:pctHeight>0</wp14:pctHeight>
+            </wp14:sizeRelV>
+          </wp:anchor>
+        </w:drawing>
+      </w:r>
+    </w:p>
+    <w:p>
+      <w:pPr>
+        <w:tabs>
+          <w:tab w:val="left" w:pos="1808"/>
+        </w:tabs>
+        <w:rPr>
+          <w:lang w:eastAsia="es-MX"/>
+        </w:rPr>
+      </w:pPr>
+    </w:p>
+    <w:p>
+      <w:pPr>
+        <w:tabs>
+          <w:tab w:val="left" w:pos="1808"/>
+        </w:tabs>
+        <w:rPr>
+          <w:lang w:eastAsia="es-MX"/>
+        </w:rPr>
+      </w:pPr>
+    </w:p>
+    <w:p>
+      <w:pPr>
+        <w:tabs>
+          <w:tab w:val="left" w:pos="1808"/>
+        </w:tabs>
+        <w:rPr>
+          <w:lang w:eastAsia="es-MX"/>
+        </w:rPr>
+      </w:pPr>
+    </w:p>
+    <w:p>
+      <w:pPr>
+        <w:tabs>
+          <w:tab w:val="left" w:pos="1808"/>
+        </w:tabs>
+        <w:rPr>
+          <w:lang w:eastAsia="es-MX"/>
+        </w:rPr>
+      </w:pPr>
+    </w:p>
+    <w:p>
+      <w:pPr>
+        <w:tabs>
+          <w:tab w:val="left" w:pos="1808"/>
+        </w:tabs>
+        <w:rPr>
+          <w:lang w:eastAsia="es-MX"/>
+        </w:rPr>
+      </w:pPr>
+    </w:p>
+    <w:p>
+      <w:pPr>
+        <w:tabs>
+          <w:tab w:val="left" w:pos="1808"/>
+        </w:tabs>
+        <w:rPr>
+          <w:lang w:eastAsia="es-MX"/>
+        </w:rPr>
+      </w:pPr>
+    </w:p>
+    <w:p>
+      <w:pPr>
+        <w:tabs>
+          <w:tab w:val="left" w:pos="1808"/>
+        </w:tabs>
+        <w:rPr>
+          <w:lang w:eastAsia="es-MX"/>
+        </w:rPr>
+      </w:pPr>
+    </w:p>
+    <w:p>
+      <w:pPr>
+        <w:tabs>
+          <w:tab w:val="left" w:pos="1808"/>
+        </w:tabs>
+        <w:rPr>
+          <w:lang w:eastAsia="es-MX"/>
+        </w:rPr>
+      </w:pPr>
+    </w:p>
+    <w:p>
+      <w:pPr>
+        <w:tabs>
+          <w:tab w:val="left" w:pos="1808"/>
+        </w:tabs>
+        <w:rPr>
+          <w:lang w:eastAsia="es-MX"/>
+        </w:rPr>
+      </w:pPr>
+    </w:p>
+    <w:p>
+      <w:pPr>
+        <w:tabs>
+          <w:tab w:val="left" w:pos="1808"/>
+        </w:tabs>
+        <w:rPr>
+          <w:lang w:eastAsia="es-MX"/>
+        </w:rPr>
+      </w:pPr>
+    </w:p>
+    <w:p>
+      <w:pPr>
+        <w:tabs>
+          <w:tab w:val="left" w:pos="1808"/>
+        </w:tabs>
+        <w:rPr>
+          <w:lang w:eastAsia="es-MX"/>
+        </w:rPr>
+      </w:pPr>
+    </w:p>
+    <w:p>
+      <w:pPr>
+        <w:tabs>
+          <w:tab w:val="left" w:pos="1808"/>
+        </w:tabs>
+        <w:rPr>
+          <w:lang w:eastAsia="es-MX"/>
+        </w:rPr>
+      </w:pPr>
+    </w:p>
+    <w:p>
+      <w:pPr>
+        <w:tabs>
+          <w:tab w:val="left" w:pos="1808"/>
+        </w:tabs>
+        <w:rPr>
+          <w:lang w:eastAsia="es-MX"/>
+        </w:rPr>
+      </w:pPr>
+    </w:p>
+    <w:p>
+      <w:pPr>
+        <w:tabs>
+          <w:tab w:val="left" w:pos="1808"/>
+        </w:tabs>
+        <w:rPr>
+          <w:lang w:eastAsia="es-MX"/>
+        </w:rPr>
+      </w:pPr>
+    </w:p>
+    <w:p>
+      <w:pPr>
+        <w:tabs>
+          <w:tab w:val="left" w:pos="1808"/>
+        </w:tabs>
+        <w:rPr>
+          <w:lang w:eastAsia="es-MX"/>
+        </w:rPr>
+      </w:pPr>
+    </w:p>
+    <w:p>
+      <w:pPr>
+        <w:tabs>
+          <w:tab w:val="left" w:pos="1808"/>
+        </w:tabs>
+        <w:rPr>
+          <w:lang w:eastAsia="es-MX"/>
+        </w:rPr>
+      </w:pPr>
+    </w:p>
+    <w:p>
+      <w:pPr>
+        <w:tabs>
+          <w:tab w:val="left" w:pos="1808"/>
+        </w:tabs>
+        <w:rPr>
+          <w:lang w:eastAsia="es-MX"/>
+        </w:rPr>
+      </w:pPr>
+    </w:p>
+    <w:p>
+      <w:pPr>
+        <w:tabs>
+          <w:tab w:val="left" w:pos="1808"/>
+        </w:tabs>
+        <w:rPr>
+          <w:lang w:eastAsia="es-MX"/>
+        </w:rPr>
+      </w:pPr>
+    </w:p>
+    <w:p>
+      <w:pPr>
+        <w:tabs>
+          <w:tab w:val="left" w:pos="1808"/>
+        </w:tabs>
+        <w:rPr>
+          <w:lang w:eastAsia="es-MX"/>
+        </w:rPr>
+      </w:pPr>
+    </w:p>
+    <w:p>
+      <w:pPr>
+        <w:tabs>
+          <w:tab w:val="left" w:pos="1808"/>
+        </w:tabs>
+        <w:rPr>
+          <w:lang w:eastAsia="es-MX"/>
+        </w:rPr>
+      </w:pPr>
+    </w:p>
+    <w:p>
+      <w:pPr>
+        <w:tabs>
+          <w:tab w:val="left" w:pos="1808"/>
+        </w:tabs>
+        <w:rPr>
+          <w:lang w:eastAsia="es-MX"/>
+        </w:rPr>
+      </w:pPr>
+    </w:p>
+    <w:p>
+      <w:pPr>
+        <w:tabs>
+          <w:tab w:val="left" w:pos="1808"/>
+        </w:tabs>
+        <w:rPr>
+          <w:lang w:eastAsia="es-MX"/>
+        </w:rPr>
+      </w:pPr>
+      <w:r>
+        <w:rPr>
+          <w:lang w:eastAsia="es-MX"/>
+        </w:rPr>
+        <w:t>Tiene la opción del mapa disponible.</w:t>
+      </w:r>
+    </w:p>
+    <w:p>
+      <w:pPr>
+        <w:tabs>
+          <w:tab w:val="left" w:pos="1808"/>
+        </w:tabs>
+        <w:rPr>
+          <w:lang w:eastAsia="es-MX"/>
+        </w:rPr>
+      </w:pPr>
+      <w:r>
+        <w:rPr>
+          <w:noProof/>
+          <w:lang w:eastAsia="es-MX"/>
+        </w:rPr>
+        <w:drawing>
+          <wp:anchor distT="0" distB="0" distL="114300" distR="114300" simplePos="0" relativeHeight="251670528" behindDoc="0" locked="0" layoutInCell="1" allowOverlap="1" wp14:anchorId="72D7984D" wp14:editId="4250344A">
+            <wp:simplePos x="0" y="0"/>
+            <wp:positionH relativeFrom="margin">
+              <wp:posOffset>-931692</wp:posOffset>
+            </wp:positionH>
+            <wp:positionV relativeFrom="paragraph">
+              <wp:posOffset>218130</wp:posOffset>
+            </wp:positionV>
+            <wp:extent cx="7390023" cy="6464595"/>
+            <wp:effectExtent l="0" t="0" r="1905" b="0"/>
+            <wp:wrapNone/>
+            <wp:docPr id="15" name="Imagen 15"/>
+            <wp:cNvGraphicFramePr>
+              <a:graphicFrameLocks xmlns:a="http://schemas.openxmlformats.org/drawingml/2006/main" noChangeAspect="1"/>
+            </wp:cNvGraphicFramePr>
+            <a:graphic xmlns:a="http://schemas.openxmlformats.org/drawingml/2006/main">
+              <a:graphicData uri="http://schemas.openxmlformats.org/drawingml/2006/picture">
+                <pic:pic xmlns:pic="http://schemas.openxmlformats.org/drawingml/2006/picture">
+                  <pic:nvPicPr>
+                    <pic:cNvPr id="0" name="Picture 4"/>
+                    <pic:cNvPicPr>
+                      <a:picLocks noChangeAspect="1" noChangeArrowheads="1"/>
+                    </pic:cNvPicPr>
+                  </pic:nvPicPr>
+                  <pic:blipFill>
+                    <a:blip r:embed="rId18">
+                      <a:extLst>
+                        <a:ext uri="{28A0092B-C50C-407E-A947-70E740481C1C}">
+                          <a14:useLocalDpi xmlns:a14="http://schemas.microsoft.com/office/drawing/2010/main" val="0"/>
+                        </a:ext>
+                      </a:extLst>
+                    </a:blip>
+                    <a:srcRect/>
+                    <a:stretch>
+                      <a:fillRect/>
+                    </a:stretch>
+                  </pic:blipFill>
+                  <pic:spPr bwMode="auto">
+                    <a:xfrm>
+                      <a:off x="0" y="0"/>
+                      <a:ext cx="7390023" cy="6464595"/>
+                    </a:xfrm>
+                    <a:prstGeom prst="rect">
+                      <a:avLst/>
+                    </a:prstGeom>
+                    <a:noFill/>
+                    <a:ln>
+                      <a:noFill/>
+                    </a:ln>
+                  </pic:spPr>
+                </pic:pic>
+              </a:graphicData>
+            </a:graphic>
+            <wp14:sizeRelH relativeFrom="margin">
+              <wp14:pctWidth>0</wp14:pctWidth>
+            </wp14:sizeRelH>
+            <wp14:sizeRelV relativeFrom="margin">
+              <wp14:pctHeight>0</wp14:pctHeight>
+            </wp14:sizeRelV>
+          </wp:anchor>
+        </w:drawing>
+      </w:r>
+    </w:p>
+    <w:p>
+      <w:pPr>
+        <w:tabs>
+          <w:tab w:val="left" w:pos="1808"/>
+        </w:tabs>
+        <w:rPr>
+          <w:lang w:eastAsia="es-MX"/>
+        </w:rPr>
+      </w:pPr>
+    </w:p>
+    <w:p>
+      <w:pPr>
+        <w:tabs>
+          <w:tab w:val="left" w:pos="1808"/>
+        </w:tabs>
+        <w:rPr>
+          <w:lang w:eastAsia="es-MX"/>
+        </w:rPr>
+      </w:pPr>
+    </w:p>
+    <w:p>
+      <w:pPr>
+        <w:tabs>
+          <w:tab w:val="left" w:pos="1808"/>
+        </w:tabs>
+        <w:rPr>
+          <w:lang w:eastAsia="es-MX"/>
+        </w:rPr>
+      </w:pPr>
+    </w:p>
+    <w:p>
+      <w:pPr>
+        <w:tabs>
+          <w:tab w:val="left" w:pos="1808"/>
+        </w:tabs>
+        <w:rPr>
+          <w:lang w:eastAsia="es-MX"/>
+        </w:rPr>
+      </w:pPr>
+    </w:p>
+    <w:p>
+      <w:pPr>
+        <w:tabs>
+          <w:tab w:val="left" w:pos="1808"/>
+        </w:tabs>
+        <w:rPr>
+          <w:lang w:eastAsia="es-MX"/>
+        </w:rPr>
+      </w:pPr>
+    </w:p>
+    <w:p>
+      <w:pPr>
+        <w:tabs>
+          <w:tab w:val="left" w:pos="1808"/>
+        </w:tabs>
+        <w:rPr>
+          <w:lang w:eastAsia="es-MX"/>
+        </w:rPr>
+      </w:pPr>
+    </w:p>
+    <w:p>
+      <w:pPr>
+        <w:tabs>
+          <w:tab w:val="left" w:pos="1808"/>
+        </w:tabs>
+        <w:rPr>
+          <w:lang w:eastAsia="es-MX"/>
+        </w:rPr>
+      </w:pPr>
+    </w:p>
+    <w:p>
+      <w:pPr>
+        <w:tabs>
+          <w:tab w:val="left" w:pos="1808"/>
+        </w:tabs>
+        <w:rPr>
+          <w:lang w:eastAsia="es-MX"/>
+        </w:rPr>
+      </w:pPr>
+    </w:p>
+    <w:p>
+      <w:pPr>
+        <w:tabs>
+          <w:tab w:val="left" w:pos="1808"/>
+        </w:tabs>
+        <w:rPr>
+          <w:lang w:eastAsia="es-MX"/>
+        </w:rPr>
+      </w:pPr>
+    </w:p>
+    <w:p>
+      <w:pPr>
+        <w:tabs>
+          <w:tab w:val="left" w:pos="1808"/>
+        </w:tabs>
+        <w:rPr>
+          <w:lang w:eastAsia="es-MX"/>
+        </w:rPr>
+      </w:pPr>
+    </w:p>
+    <w:p>
+      <w:pPr>
+        <w:tabs>
+          <w:tab w:val="left" w:pos="1808"/>
+        </w:tabs>
+        <w:rPr>
+          <w:lang w:eastAsia="es-MX"/>
+        </w:rPr>
+      </w:pPr>
+    </w:p>
+    <w:p>
+      <w:pPr>
+        <w:tabs>
+          <w:tab w:val="left" w:pos="1808"/>
+        </w:tabs>
+        <w:rPr>
+          <w:lang w:eastAsia="es-MX"/>
+        </w:rPr>
+      </w:pPr>
+    </w:p>
+    <w:p>
+      <w:pPr>
+        <w:tabs>
+          <w:tab w:val="left" w:pos="1808"/>
+        </w:tabs>
+        <w:rPr>
+          <w:lang w:eastAsia="es-MX"/>
+        </w:rPr>
+      </w:pPr>
+    </w:p>
+    <w:p>
+      <w:pPr>
+        <w:tabs>
+          <w:tab w:val="left" w:pos="1808"/>
+        </w:tabs>
+        <w:rPr>
+          <w:lang w:eastAsia="es-MX"/>
+        </w:rPr>
+      </w:pPr>
+    </w:p>
+    <w:p>
+      <w:pPr>
+        <w:tabs>
+          <w:tab w:val="left" w:pos="1808"/>
+        </w:tabs>
+        <w:rPr>
+          <w:lang w:eastAsia="es-MX"/>
+        </w:rPr>
+      </w:pPr>
+    </w:p>
+    <w:p>
+      <w:pPr>
+        <w:tabs>
+          <w:tab w:val="left" w:pos="1808"/>
+        </w:tabs>
+        <w:rPr>
+          <w:lang w:eastAsia="es-MX"/>
+        </w:rPr>
+      </w:pPr>
+    </w:p>
+    <w:p>
+      <w:pPr>
+        <w:tabs>
+          <w:tab w:val="left" w:pos="1808"/>
+        </w:tabs>
+        <w:rPr>
+          <w:lang w:eastAsia="es-MX"/>
+        </w:rPr>
+      </w:pPr>
+    </w:p>
+    <w:p>
+      <w:pPr>
+        <w:tabs>
+          <w:tab w:val="left" w:pos="1808"/>
+        </w:tabs>
+        <w:rPr>
+          <w:lang w:eastAsia="es-MX"/>
+        </w:rPr>
+      </w:pPr>
+    </w:p>
+    <w:p>
+      <w:pPr>
+        <w:tabs>
+          <w:tab w:val="left" w:pos="1808"/>
+        </w:tabs>
+        <w:rPr>
+          <w:lang w:eastAsia="es-MX"/>
+        </w:rPr>
+      </w:pPr>
+    </w:p>
+    <w:p>
+      <w:pPr>
+        <w:tabs>
+          <w:tab w:val="left" w:pos="1808"/>
+        </w:tabs>
+        <w:rPr>
+          <w:lang w:eastAsia="es-MX"/>
+        </w:rPr>
+      </w:pPr>
+    </w:p>
+    <w:p>
+      <w:pPr>
+        <w:tabs>
+          <w:tab w:val="left" w:pos="1808"/>
+        </w:tabs>
+        <w:rPr>
+          <w:lang w:eastAsia="es-MX"/>
+        </w:rPr>
+      </w:pPr>
+    </w:p>
+    <w:p>
+      <w:pPr>
+        <w:tabs>
+          <w:tab w:val="left" w:pos="1808"/>
+        </w:tabs>
+        <w:rPr>
+          <w:lang w:eastAsia="es-MX"/>
+        </w:rPr>
+      </w:pPr>
+    </w:p>
+    <w:p>
+      <w:pPr>
+        <w:tabs>
+          <w:tab w:val="left" w:pos="1808"/>
+        </w:tabs>
+        <w:rPr>
+          <w:lang w:eastAsia="es-MX"/>
+        </w:rPr>
+      </w:pPr>
+    </w:p>
+    <w:p>
+      <w:pPr>
+        <w:tabs>
+          <w:tab w:val="left" w:pos="1808"/>
+        </w:tabs>
+        <w:rPr>
+          <w:lang w:eastAsia="es-MX"/>
+        </w:rPr>
+      </w:pPr>
+    </w:p>
+    <w:p>
+      <w:pPr>
+        <w:tabs>
+          <w:tab w:val="left" w:pos="1808"/>
+        </w:tabs>
+        <w:rPr>
+          <w:lang w:eastAsia="es-MX"/>
+        </w:rPr>
+      </w:pPr>
+    </w:p>
+    <w:p>
+      <w:pPr>
+        <w:tabs>
+          <w:tab w:val="left" w:pos="1808"/>
+        </w:tabs>
+        <w:rPr>
+          <w:lang w:eastAsia="es-MX"/>
+        </w:rPr>
+      </w:pPr>
+    </w:p>
+    <w:p>
+      <w:pPr>
+        <w:tabs>
+          <w:tab w:val="left" w:pos="1808"/>
+        </w:tabs>
+        <w:rPr>
+          <w:lang w:eastAsia="es-MX"/>
+        </w:rPr>
+      </w:pPr>
+      <w:r>
+        <w:rPr>
+          <w:lang w:eastAsia="es-MX"/>
+        </w:rPr>
+        <w:lastRenderedPageBreak/>
+        <w:t xml:space="preserve">También tiene el acceso para crear nuevos </w:t>
+      </w:r>
+      <w:proofErr w:type="gramStart"/>
+      <w:r>
+        <w:rPr>
+          <w:lang w:eastAsia="es-MX"/>
+        </w:rPr>
+        <w:t>tickets</w:t>
+      </w:r>
+      <w:proofErr w:type="gramEnd"/>
+      <w:r>
+        <w:rPr>
+          <w:lang w:eastAsia="es-MX"/>
+        </w:rPr>
+        <w:t xml:space="preserve">. </w:t>
+      </w:r>
+    </w:p>
+    <w:p>
+      <w:pPr>
+        <w:tabs>
+          <w:tab w:val="left" w:pos="1808"/>
+        </w:tabs>
+        <w:rPr>
+          <w:lang w:eastAsia="es-MX"/>
+        </w:rPr>
+      </w:pPr>
+      <w:r>
+        <w:rPr>
+          <w:noProof/>
+          <w:lang w:eastAsia="es-MX"/>
+        </w:rPr>
+        <w:drawing>
+          <wp:anchor distT="0" distB="0" distL="114300" distR="114300" simplePos="0" relativeHeight="251673600" behindDoc="0" locked="0" layoutInCell="1" allowOverlap="1" wp14:anchorId="00A30ADB" wp14:editId="12234B2D">
+            <wp:simplePos x="0" y="0"/>
+            <wp:positionH relativeFrom="margin">
+              <wp:posOffset>-874720</wp:posOffset>
+            </wp:positionH>
+            <wp:positionV relativeFrom="paragraph">
+              <wp:posOffset>229589</wp:posOffset>
+            </wp:positionV>
+            <wp:extent cx="7269026" cy="6634716"/>
+            <wp:effectExtent l="0" t="0" r="8255" b="0"/>
+            <wp:wrapNone/>
+            <wp:docPr id="14" name="Imagen 14"/>
+            <wp:cNvGraphicFramePr>
+              <a:graphicFrameLocks xmlns:a="http://schemas.openxmlformats.org/drawingml/2006/main" noChangeAspect="1"/>
+            </wp:cNvGraphicFramePr>
+            <a:graphic xmlns:a="http://schemas.openxmlformats.org/drawingml/2006/main">
+              <a:graphicData uri="http://schemas.openxmlformats.org/drawingml/2006/picture">
+                <pic:pic xmlns:pic="http://schemas.openxmlformats.org/drawingml/2006/picture">
+                  <pic:nvPicPr>
+                    <pic:cNvPr id="0" name="Picture 3"/>
+                    <pic:cNvPicPr>
+                      <a:picLocks noChangeAspect="1" noChangeArrowheads="1"/>
+                    </pic:cNvPicPr>
+                  </pic:nvPicPr>
+                  <pic:blipFill>
+                    <a:blip r:embed="rId19">
+                      <a:extLst>
+                        <a:ext uri="{28A0092B-C50C-407E-A947-70E740481C1C}">
+                          <a14:useLocalDpi xmlns:a14="http://schemas.microsoft.com/office/drawing/2010/main" val="0"/>
+                        </a:ext>
+                      </a:extLst>
+                    </a:blip>
+                    <a:srcRect/>
+                    <a:stretch>
+                      <a:fillRect/>
+                    </a:stretch>
+                  </pic:blipFill>
+                  <pic:spPr bwMode="auto">
+                    <a:xfrm>
+                      <a:off x="0" y="0"/>
+                      <a:ext cx="7269026" cy="6634716"/>
+                    </a:xfrm>
+                    <a:prstGeom prst="rect">
+                      <a:avLst/>
+                    </a:prstGeom>
+                    <a:noFill/>
+                    <a:ln>
+                      <a:noFill/>
+                    </a:ln>
+                  </pic:spPr>
+                </pic:pic>
+              </a:graphicData>
+            </a:graphic>
+            <wp14:sizeRelH relativeFrom="margin">
+              <wp14:pctWidth>0</wp14:pctWidth>
+            </wp14:sizeRelH>
+            <wp14:sizeRelV relativeFrom="margin">
+              <wp14:pctHeight>0</wp14:pctHeight>
+            </wp14:sizeRelV>
+          </wp:anchor>
+        </w:drawing>
+      </w:r>
+    </w:p>
+    <w:p>
+      <w:pPr>
+        <w:tabs>
+          <w:tab w:val="left" w:pos="1808"/>
+        </w:tabs>
+        <w:rPr>
+          <w:lang w:eastAsia="es-MX"/>
+        </w:rPr>
+      </w:pPr>
+    </w:p>
+    <w:p>
+      <w:pPr>
+        <w:tabs>
+          <w:tab w:val="left" w:pos="1808"/>
+        </w:tabs>
+        <w:rPr>
+          <w:lang w:eastAsia="es-MX"/>
+        </w:rPr>
+      </w:pPr>
+    </w:p>
+    <w:p>
+      <w:pPr>
+        <w:tabs>
+          <w:tab w:val="left" w:pos="1808"/>
+        </w:tabs>
+        <w:rPr>
+          <w:lang w:eastAsia="es-MX"/>
+        </w:rPr>
+      </w:pPr>
+    </w:p>
+    <w:p>
+      <w:pPr>
+        <w:tabs>
+          <w:tab w:val="left" w:pos="1808"/>
+        </w:tabs>
+        <w:rPr>
+          <w:lang w:eastAsia="es-MX"/>
+        </w:rPr>
+      </w:pPr>
+    </w:p>
+    <w:p>
+      <w:pPr>
+        <w:tabs>
+          <w:tab w:val="left" w:pos="1808"/>
+        </w:tabs>
+        <w:rPr>
+          <w:lang w:eastAsia="es-MX"/>
+        </w:rPr>
+      </w:pPr>
+    </w:p>
+    <w:p>
+      <w:pPr>
+        <w:tabs>
+          <w:tab w:val="left" w:pos="1808"/>
+        </w:tabs>
+        <w:rPr>
+          <w:lang w:eastAsia="es-MX"/>
+        </w:rPr>
+      </w:pPr>
+    </w:p>
+    <w:p>
+      <w:pPr>
+        <w:tabs>
+          <w:tab w:val="left" w:pos="1808"/>
+        </w:tabs>
+        <w:rPr>
+          <w:lang w:eastAsia="es-MX"/>
+        </w:rPr>
+      </w:pPr>
+    </w:p>
+    <w:p>
+      <w:pPr>
+        <w:tabs>
+          <w:tab w:val="left" w:pos="1808"/>
         </w:tabs>
         <w:rPr>
           <w:lang w:eastAsia="es-MX"/>
@@ -6196,6 +10242,7 @@
     <w:lsdException w:name="HTML Sample" w:semiHidden="1" w:unhideWhenUsed="1"/>
     <w:lsdException w:name="HTML Typewriter" w:semiHidden="1" w:unhideWhenUsed="1"/>
     <w:lsdException w:name="HTML Variable" w:semiHidden="1" w:unhideWhenUsed="1"/>
+    <w:lsdException w:name="Normal Table" w:semiHidden="1" w:unhideWhenUsed="1"/>
     <w:lsdException w:name="annotation subject" w:semiHidden="1" w:unhideWhenUsed="1"/>
     <w:lsdException w:name="No List" w:semiHidden="1" w:unhideWhenUsed="1"/>
     <w:lsdException w:name="Outline List 1" w:semiHidden="1" w:unhideWhenUsed="1"/>
@@ -6242,8 +10289,10 @@
     <w:lsdException w:name="Table Subtle 2" w:semiHidden="1" w:unhideWhenUsed="1"/>
     <w:lsdException w:name="Table Web 1" w:semiHidden="1" w:unhideWhenUsed="1"/>
     <w:lsdException w:name="Table Web 2" w:semiHidden="1" w:unhideWhenUsed="1"/>
+    <w:lsdException w:name="Table Web 3" w:semiHidden="1" w:unhideWhenUsed="1"/>
     <w:lsdException w:name="Balloon Text" w:semiHidden="1" w:unhideWhenUsed="1"/>
     <w:lsdException w:name="Table Grid" w:uiPriority="39"/>
+    <w:lsdException w:name="Table Theme" w:semiHidden="1" w:unhideWhenUsed="1"/>
     <w:lsdException w:name="Placeholder Text" w:semiHidden="1"/>
     <w:lsdException w:name="No Spacing" w:uiPriority="1" w:qFormat="1"/>
     <w:lsdException w:name="Light Shading" w:uiPriority="60"/>

</xml_diff>